<commit_message>
Tomo Final: Desarrollo (librería de mensajes)
</commit_message>
<xml_diff>
--- a/Documentos/HistoriasdeUsuario-hs.docx
+++ b/Documentos/HistoriasdeUsuario-hs.docx
@@ -3598,13 +3598,16 @@
           <w:p>
             <w:pPr>
               <w:jc w:val="center"/>
-            </w:pPr>
-            <w:r>
+              <w:rPr>
+                <w:highlight w:val="yellow"/>
+              </w:rPr>
+            </w:pPr>
+            <w:r>
+              <w:rPr>
+                <w:highlight w:val="yellow"/>
+              </w:rPr>
               <w:lastRenderedPageBreak/>
-              <w:t xml:space="preserve"> </w:t>
-            </w:r>
-            <w:r>
-              <w:t xml:space="preserve"> Puerto de mensajes</w:t>
+              <w:t xml:space="preserve">  Puerto de mensajes</w:t>
             </w:r>
           </w:p>
         </w:tc>
@@ -3630,8 +3633,14 @@
           <w:p>
             <w:pPr>
               <w:jc w:val="center"/>
-            </w:pPr>
-            <w:r>
+              <w:rPr>
+                <w:highlight w:val="yellow"/>
+              </w:rPr>
+            </w:pPr>
+            <w:r>
+              <w:rPr>
+                <w:highlight w:val="yellow"/>
+              </w:rPr>
               <w:t>Como usuario de la infraestructura quiero que la librería permita recibir mensajes a través de un puerto predeterminado de manera que todas los usuarios no deban configurar el puerto de escucha.</w:t>
             </w:r>
           </w:p>
@@ -3657,12 +3666,15 @@
           <w:p>
             <w:pPr>
               <w:jc w:val="center"/>
-            </w:pPr>
-            <w:r>
-              <w:t>Estimación:</w:t>
-            </w:r>
-            <w:r>
-              <w:t>30min</w:t>
+              <w:rPr>
+                <w:highlight w:val="yellow"/>
+              </w:rPr>
+            </w:pPr>
+            <w:r>
+              <w:rPr>
+                <w:highlight w:val="yellow"/>
+              </w:rPr>
+              <w:t>Estimación:30min</w:t>
             </w:r>
           </w:p>
         </w:tc>
@@ -3685,12 +3697,15 @@
           <w:p>
             <w:pPr>
               <w:jc w:val="center"/>
-            </w:pPr>
-            <w:r>
-              <w:t xml:space="preserve">Riesgo: </w:t>
-            </w:r>
-            <w:r>
-              <w:t>Medio</w:t>
+              <w:rPr>
+                <w:highlight w:val="yellow"/>
+              </w:rPr>
+            </w:pPr>
+            <w:r>
+              <w:rPr>
+                <w:highlight w:val="yellow"/>
+              </w:rPr>
+              <w:t>Riesgo: Medio</w:t>
             </w:r>
           </w:p>
         </w:tc>
@@ -3716,12 +3731,21 @@
             <w:pPr>
               <w:ind w:left="720" w:hanging="720"/>
               <w:jc w:val="center"/>
-            </w:pPr>
-            <w:r>
+              <w:rPr>
+                <w:highlight w:val="yellow"/>
+              </w:rPr>
+            </w:pPr>
+            <w:r>
+              <w:rPr>
+                <w:highlight w:val="yellow"/>
+              </w:rPr>
               <w:t xml:space="preserve">Prioridad: </w:t>
             </w:r>
             <w:proofErr w:type="spellStart"/>
             <w:r>
+              <w:rPr>
+                <w:highlight w:val="yellow"/>
+              </w:rPr>
               <w:t>Must</w:t>
             </w:r>
             <w:proofErr w:type="spellEnd"/>
@@ -3746,8 +3770,14 @@
           <w:p>
             <w:pPr>
               <w:jc w:val="center"/>
-            </w:pPr>
-            <w:r>
+              <w:rPr>
+                <w:highlight w:val="yellow"/>
+              </w:rPr>
+            </w:pPr>
+            <w:r>
+              <w:rPr>
+                <w:highlight w:val="yellow"/>
+              </w:rPr>
               <w:t>Depende de: -</w:t>
             </w:r>
           </w:p>
@@ -3772,12 +3802,19 @@
             </w:tcMar>
           </w:tcPr>
           <w:p>
-            <w:r>
-              <w:t>Dada la librería de mensajes, cuando se quiera escuchar por los mensajes entrantes entonces se realice por el mismo puerto en todas las aplicaciones.</w:t>
-            </w:r>
-            <w:r>
-              <w:t xml:space="preserve"> </w:t>
-            </w:r>
+            <w:pPr>
+              <w:rPr>
+                <w:highlight w:val="yellow"/>
+              </w:rPr>
+            </w:pPr>
+            <w:r>
+              <w:rPr>
+                <w:highlight w:val="yellow"/>
+              </w:rPr>
+              <w:t xml:space="preserve">Dada la librería de mensajes, cuando se quiera escuchar por los mensajes entrantes entonces se realice por el mismo puerto en todas las aplicaciones. </w:t>
+            </w:r>
+            <w:bookmarkStart w:id="0" w:name="_GoBack"/>
+            <w:bookmarkEnd w:id="0"/>
           </w:p>
         </w:tc>
       </w:tr>
@@ -6670,10 +6707,7 @@
               <w:jc w:val="center"/>
             </w:pPr>
             <w:r>
-              <w:t xml:space="preserve">Como usuario de la infraestructura quiero </w:t>
-            </w:r>
-            <w:r>
-              <w:t>se puedan generar preguntas aleatoriamente en relación a un tópico o aplicación de manera que los usuarios puedan descargarla para estudiar.</w:t>
+              <w:t>Como usuario de la infraestructura quiero se puedan generar preguntas aleatoriamente en relación a un tópico o aplicación de manera que los usuarios puedan descargarla para estudiar.</w:t>
             </w:r>
           </w:p>
         </w:tc>
@@ -6703,10 +6737,7 @@
               <w:t>Estimación:</w:t>
             </w:r>
             <w:r>
-              <w:t>2</w:t>
-            </w:r>
-            <w:r>
-              <w:t>hr</w:t>
+              <w:t>2hr</w:t>
             </w:r>
           </w:p>
         </w:tc>
@@ -23868,8 +23899,6 @@
           <w:b/>
         </w:rPr>
       </w:pPr>
-      <w:bookmarkStart w:id="0" w:name="_GoBack"/>
-      <w:bookmarkEnd w:id="0"/>
       <w:r>
         <w:rPr>
           <w:rFonts w:ascii="Arial" w:hAnsi="Arial"/>

</xml_diff>

<commit_message>
Tomo Final: Desarrollo (Agente de configuración y un poco del servidor central)
</commit_message>
<xml_diff>
--- a/Documentos/HistoriasdeUsuario-hs.docx
+++ b/Documentos/HistoriasdeUsuario-hs.docx
@@ -1208,6 +1208,31 @@
         </w:rPr>
       </w:pPr>
     </w:p>
+    <w:p>
+      <w:pPr>
+        <w:pStyle w:val="ListParagraph"/>
+        <w:jc w:val="both"/>
+        <w:rPr>
+          <w:rFonts w:ascii="Arial" w:hAnsi="Arial"/>
+        </w:rPr>
+      </w:pPr>
+      <w:r>
+        <w:rPr>
+          <w:rFonts w:ascii="Arial" w:hAnsi="Arial"/>
+        </w:rPr>
+        <w:t>Inicio automático</w:t>
+      </w:r>
+    </w:p>
+    <w:p>
+      <w:pPr>
+        <w:pStyle w:val="ListParagraph"/>
+        <w:jc w:val="both"/>
+        <w:rPr>
+          <w:rFonts w:ascii="Arial" w:hAnsi="Arial"/>
+          <w:b/>
+        </w:rPr>
+      </w:pPr>
+    </w:p>
     <w:tbl>
       <w:tblPr>
         <w:tblW w:w="5000" w:type="pct"/>
@@ -1247,12 +1272,15 @@
           <w:p>
             <w:pPr>
               <w:jc w:val="center"/>
-            </w:pPr>
-            <w:r>
-              <w:t>Id del proceso</w:t>
-            </w:r>
-            <w:r>
-              <w:t xml:space="preserve"> </w:t>
+              <w:rPr>
+                <w:highlight w:val="yellow"/>
+              </w:rPr>
+            </w:pPr>
+            <w:r>
+              <w:rPr>
+                <w:highlight w:val="yellow"/>
+              </w:rPr>
+              <w:t xml:space="preserve">Id del proceso </w:t>
             </w:r>
           </w:p>
         </w:tc>
@@ -1278,8 +1306,14 @@
           <w:p>
             <w:pPr>
               <w:jc w:val="center"/>
-            </w:pPr>
-            <w:r>
+              <w:rPr>
+                <w:highlight w:val="yellow"/>
+              </w:rPr>
+            </w:pPr>
+            <w:r>
+              <w:rPr>
+                <w:highlight w:val="yellow"/>
+              </w:rPr>
               <w:t>Como usuario de la infraestructura quiero que el agente envíe su id de proceso al servidor central de manera que se pueda almacenar en base de datos</w:t>
             </w:r>
           </w:p>
@@ -1305,12 +1339,15 @@
           <w:p>
             <w:pPr>
               <w:jc w:val="center"/>
-            </w:pPr>
-            <w:r>
-              <w:t>Estimación:</w:t>
-            </w:r>
-            <w:r>
-              <w:t>1hr</w:t>
+              <w:rPr>
+                <w:highlight w:val="yellow"/>
+              </w:rPr>
+            </w:pPr>
+            <w:r>
+              <w:rPr>
+                <w:highlight w:val="yellow"/>
+              </w:rPr>
+              <w:t>Estimación:1hr</w:t>
             </w:r>
           </w:p>
         </w:tc>
@@ -1333,11 +1370,20 @@
           <w:p>
             <w:pPr>
               <w:jc w:val="center"/>
-            </w:pPr>
-            <w:r>
+              <w:rPr>
+                <w:highlight w:val="yellow"/>
+              </w:rPr>
+            </w:pPr>
+            <w:r>
+              <w:rPr>
+                <w:highlight w:val="yellow"/>
+              </w:rPr>
               <w:t xml:space="preserve">Riesgo: </w:t>
             </w:r>
             <w:r>
+              <w:rPr>
+                <w:highlight w:val="yellow"/>
+              </w:rPr>
               <w:t>Alto</w:t>
             </w:r>
           </w:p>
@@ -1364,12 +1410,21 @@
             <w:pPr>
               <w:ind w:left="720" w:hanging="720"/>
               <w:jc w:val="center"/>
-            </w:pPr>
-            <w:r>
+              <w:rPr>
+                <w:highlight w:val="yellow"/>
+              </w:rPr>
+            </w:pPr>
+            <w:r>
+              <w:rPr>
+                <w:highlight w:val="yellow"/>
+              </w:rPr>
               <w:t xml:space="preserve">Prioridad: </w:t>
             </w:r>
             <w:proofErr w:type="spellStart"/>
             <w:r>
+              <w:rPr>
+                <w:highlight w:val="yellow"/>
+              </w:rPr>
               <w:t>Must</w:t>
             </w:r>
             <w:proofErr w:type="spellEnd"/>
@@ -1394,8 +1449,14 @@
           <w:p>
             <w:pPr>
               <w:jc w:val="center"/>
-            </w:pPr>
-            <w:r>
+              <w:rPr>
+                <w:highlight w:val="yellow"/>
+              </w:rPr>
+            </w:pPr>
+            <w:r>
+              <w:rPr>
+                <w:highlight w:val="yellow"/>
+              </w:rPr>
               <w:t>Depende de: -</w:t>
             </w:r>
           </w:p>
@@ -1424,14 +1485,23 @@
               <w:jc w:val="both"/>
             </w:pPr>
             <w:r>
+              <w:rPr>
+                <w:highlight w:val="yellow"/>
+              </w:rPr>
               <w:t xml:space="preserve">Dado el </w:t>
             </w:r>
             <w:proofErr w:type="spellStart"/>
             <w:r>
+              <w:rPr>
+                <w:highlight w:val="yellow"/>
+              </w:rPr>
               <w:t>raspberry</w:t>
             </w:r>
             <w:proofErr w:type="spellEnd"/>
             <w:r>
+              <w:rPr>
+                <w:highlight w:val="yellow"/>
+              </w:rPr>
               <w:t xml:space="preserve"> pi, cuando se  inicie el agente de configuración entonces se envía el id del proceso java actual.</w:t>
             </w:r>
           </w:p>
@@ -1452,6 +1522,8 @@
           <w:b/>
         </w:rPr>
       </w:pPr>
+      <w:bookmarkStart w:id="0" w:name="_GoBack"/>
+      <w:bookmarkEnd w:id="0"/>
       <w:r>
         <w:rPr>
           <w:rFonts w:ascii="Arial" w:hAnsi="Arial"/>
@@ -3813,8 +3885,6 @@
               </w:rPr>
               <w:t xml:space="preserve">Dada la librería de mensajes, cuando se quiera escuchar por los mensajes entrantes entonces se realice por el mismo puerto en todas las aplicaciones. </w:t>
             </w:r>
-            <w:bookmarkStart w:id="0" w:name="_GoBack"/>
-            <w:bookmarkEnd w:id="0"/>
           </w:p>
         </w:tc>
       </w:tr>

</xml_diff>

<commit_message>
Último commit, en el repositorio se encuentran todas los elementos necesarios para iniciar la infraestructura, código fuente, documentos, entre otros.
</commit_message>
<xml_diff>
--- a/Documentos/HistoriasdeUsuario-hs.docx
+++ b/Documentos/HistoriasdeUsuario-hs.docx
@@ -151,13 +151,37 @@
               <w:t xml:space="preserve"> agente</w:t>
             </w:r>
             <w:r>
-              <w:t xml:space="preserve"> de configuración  en los raspberries pi que</w:t>
-            </w:r>
-            <w:r>
-              <w:t xml:space="preserve"> obtenga información  del sistema operativo (uso cpu, memoria disponibles, procesos)</w:t>
-            </w:r>
-            <w:r>
-              <w:t xml:space="preserve"> del raspberry pi</w:t>
+              <w:t xml:space="preserve"> de configuración  en los </w:t>
+            </w:r>
+            <w:proofErr w:type="spellStart"/>
+            <w:r>
+              <w:t>raspberries</w:t>
+            </w:r>
+            <w:proofErr w:type="spellEnd"/>
+            <w:r>
+              <w:t xml:space="preserve"> pi que</w:t>
+            </w:r>
+            <w:r>
+              <w:t xml:space="preserve"> obtenga información  del sistema operativo (uso </w:t>
+            </w:r>
+            <w:proofErr w:type="spellStart"/>
+            <w:r>
+              <w:t>cpu</w:t>
+            </w:r>
+            <w:proofErr w:type="spellEnd"/>
+            <w:r>
+              <w:t>, memoria disponibles, procesos)</w:t>
+            </w:r>
+            <w:r>
+              <w:t xml:space="preserve"> del </w:t>
+            </w:r>
+            <w:proofErr w:type="spellStart"/>
+            <w:r>
+              <w:t>raspberry</w:t>
+            </w:r>
+            <w:proofErr w:type="spellEnd"/>
+            <w:r>
+              <w:t xml:space="preserve"> pi</w:t>
             </w:r>
             <w:r>
               <w:t xml:space="preserve"> de manera que pueda enviar</w:t>
@@ -257,9 +281,11 @@
             <w:r>
               <w:t xml:space="preserve">Prioridad: </w:t>
             </w:r>
+            <w:proofErr w:type="spellStart"/>
             <w:r>
               <w:t>Must</w:t>
             </w:r>
+            <w:proofErr w:type="spellEnd"/>
           </w:p>
         </w:tc>
         <w:tc>
@@ -314,7 +340,15 @@
               <w:jc w:val="both"/>
             </w:pPr>
             <w:r>
-              <w:t xml:space="preserve">Dado el raspberry pi cuando se produzca el inicio del sistema operativo, </w:t>
+              <w:t xml:space="preserve">Dado el </w:t>
+            </w:r>
+            <w:proofErr w:type="spellStart"/>
+            <w:r>
+              <w:t>raspberry</w:t>
+            </w:r>
+            <w:proofErr w:type="spellEnd"/>
+            <w:r>
+              <w:t xml:space="preserve"> pi cuando se produzca el inicio del sistema operativo, </w:t>
             </w:r>
             <w:r>
               <w:t xml:space="preserve">entonces se inicia el agente </w:t>
@@ -450,7 +484,15 @@
               <w:t>)</w:t>
             </w:r>
             <w:r>
-              <w:t xml:space="preserve"> del raspberry pi</w:t>
+              <w:t xml:space="preserve"> del </w:t>
+            </w:r>
+            <w:proofErr w:type="spellStart"/>
+            <w:r>
+              <w:t>raspberry</w:t>
+            </w:r>
+            <w:proofErr w:type="spellEnd"/>
+            <w:r>
+              <w:t xml:space="preserve"> pi</w:t>
             </w:r>
             <w:r>
               <w:t xml:space="preserve"> de manera que </w:t>
@@ -547,9 +589,11 @@
             <w:r>
               <w:t xml:space="preserve">Prioridad: </w:t>
             </w:r>
+            <w:proofErr w:type="spellStart"/>
             <w:r>
               <w:t>Must</w:t>
             </w:r>
+            <w:proofErr w:type="spellEnd"/>
           </w:p>
         </w:tc>
         <w:tc>
@@ -607,7 +651,15 @@
               <w:t xml:space="preserve"> </w:t>
             </w:r>
             <w:r>
-              <w:t xml:space="preserve">Dado el raspberry pi cuando se produzca el inicio del sistema operativo, entonces se inicia el agente y recolecta la información </w:t>
+              <w:t xml:space="preserve">Dado el </w:t>
+            </w:r>
+            <w:proofErr w:type="spellStart"/>
+            <w:r>
+              <w:t>raspberry</w:t>
+            </w:r>
+            <w:proofErr w:type="spellEnd"/>
+            <w:r>
+              <w:t xml:space="preserve"> pi cuando se produzca el inicio del sistema operativo, entonces se inicia el agente y recolecta la información </w:t>
             </w:r>
             <w:r>
               <w:t>de red</w:t>
@@ -803,9 +855,11 @@
             <w:r>
               <w:t xml:space="preserve">Prioridad: </w:t>
             </w:r>
+            <w:proofErr w:type="spellStart"/>
             <w:r>
               <w:t>Must</w:t>
             </w:r>
+            <w:proofErr w:type="spellEnd"/>
           </w:p>
         </w:tc>
         <w:tc>
@@ -857,7 +911,15 @@
               <w:jc w:val="both"/>
             </w:pPr>
             <w:r>
-              <w:t>Dado el raspberry pi cuando se produzca el inicio de</w:t>
+              <w:t xml:space="preserve">Dado el </w:t>
+            </w:r>
+            <w:proofErr w:type="spellStart"/>
+            <w:r>
+              <w:t>raspberry</w:t>
+            </w:r>
+            <w:proofErr w:type="spellEnd"/>
+            <w:r>
+              <w:t xml:space="preserve"> pi cuando se produzca el inicio de</w:t>
             </w:r>
             <w:r>
               <w:t xml:space="preserve"> la aplicación java, entonces el agente recolecta su información.</w:t>
@@ -1059,9 +1121,11 @@
             <w:r>
               <w:t xml:space="preserve">Prioridad: </w:t>
             </w:r>
+            <w:proofErr w:type="spellStart"/>
             <w:r>
               <w:t>Must</w:t>
             </w:r>
+            <w:proofErr w:type="spellEnd"/>
           </w:p>
         </w:tc>
         <w:tc>
@@ -1222,7 +1286,15 @@
               <w:jc w:val="center"/>
             </w:pPr>
             <w:r>
-              <w:t>Como usuario de la infraestructura quiero que el agente de configuración se inicie automáticamente al encender el nodo Raspberry Pi</w:t>
+              <w:t xml:space="preserve">Como usuario de la infraestructura quiero que el agente de configuración se inicie automáticamente al encender el nodo </w:t>
+            </w:r>
+            <w:proofErr w:type="spellStart"/>
+            <w:r>
+              <w:t>Raspberry</w:t>
+            </w:r>
+            <w:proofErr w:type="spellEnd"/>
+            <w:r>
+              <w:t xml:space="preserve"> Pi</w:t>
             </w:r>
           </w:p>
         </w:tc>
@@ -1310,9 +1382,11 @@
             <w:r>
               <w:t xml:space="preserve">Prioridad: </w:t>
             </w:r>
+            <w:proofErr w:type="spellStart"/>
             <w:r>
               <w:t>Must</w:t>
             </w:r>
+            <w:proofErr w:type="spellEnd"/>
           </w:p>
         </w:tc>
         <w:tc>
@@ -1361,7 +1435,23 @@
           </w:tcPr>
           <w:p>
             <w:r>
-              <w:t>Dado el raspberry pi, cuando se inicie el sistema operativo entonces se inicia el ejecutable del Raspberry Pi</w:t>
+              <w:t xml:space="preserve">Dado el </w:t>
+            </w:r>
+            <w:proofErr w:type="spellStart"/>
+            <w:r>
+              <w:t>raspberry</w:t>
+            </w:r>
+            <w:proofErr w:type="spellEnd"/>
+            <w:r>
+              <w:t xml:space="preserve"> pi, cuando se inicie el sistema operativo entonces se inicia el ejecutable del </w:t>
+            </w:r>
+            <w:proofErr w:type="spellStart"/>
+            <w:r>
+              <w:t>Raspberry</w:t>
+            </w:r>
+            <w:proofErr w:type="spellEnd"/>
+            <w:r>
+              <w:t xml:space="preserve"> Pi</w:t>
             </w:r>
             <w:r>
               <w:t xml:space="preserve"> </w:t>
@@ -1597,9 +1687,11 @@
             <w:r>
               <w:t xml:space="preserve">Prioridad: </w:t>
             </w:r>
+            <w:proofErr w:type="spellStart"/>
             <w:r>
               <w:t>Must</w:t>
             </w:r>
+            <w:proofErr w:type="spellEnd"/>
           </w:p>
         </w:tc>
         <w:tc>
@@ -1856,9 +1948,11 @@
             <w:r>
               <w:t xml:space="preserve">Prioridad: </w:t>
             </w:r>
+            <w:proofErr w:type="spellStart"/>
             <w:r>
               <w:t>Must</w:t>
             </w:r>
+            <w:proofErr w:type="spellEnd"/>
           </w:p>
         </w:tc>
         <w:tc>
@@ -2093,8 +2187,13 @@
               <w:t xml:space="preserve">Prioridad: </w:t>
             </w:r>
             <w:r>
-              <w:t xml:space="preserve"> Must</w:t>
-            </w:r>
+              <w:t xml:space="preserve"> </w:t>
+            </w:r>
+            <w:proofErr w:type="spellStart"/>
+            <w:r>
+              <w:t>Must</w:t>
+            </w:r>
+            <w:proofErr w:type="spellEnd"/>
           </w:p>
         </w:tc>
         <w:tc>
@@ -2254,7 +2353,15 @@
               <w:t xml:space="preserve"> que pueda localizar </w:t>
             </w:r>
             <w:r>
-              <w:t>la ruta (path) de la</w:t>
+              <w:t>la ruta (</w:t>
+            </w:r>
+            <w:proofErr w:type="spellStart"/>
+            <w:r>
+              <w:t>path</w:t>
+            </w:r>
+            <w:proofErr w:type="spellEnd"/>
+            <w:r>
+              <w:t>) de la</w:t>
             </w:r>
             <w:r>
               <w:t xml:space="preserve"> aplicación a ejecutar junto a sus parámetros de configuración</w:t>
@@ -2349,8 +2456,13 @@
               <w:t xml:space="preserve">Prioridad: </w:t>
             </w:r>
             <w:r>
-              <w:t xml:space="preserve"> Must</w:t>
-            </w:r>
+              <w:t xml:space="preserve"> </w:t>
+            </w:r>
+            <w:proofErr w:type="spellStart"/>
+            <w:r>
+              <w:t>Must</w:t>
+            </w:r>
+            <w:proofErr w:type="spellEnd"/>
           </w:p>
         </w:tc>
         <w:tc>
@@ -2578,9 +2690,11 @@
             <w:r>
               <w:t xml:space="preserve">Prioridad: </w:t>
             </w:r>
+            <w:proofErr w:type="spellStart"/>
             <w:r>
               <w:t>Must</w:t>
             </w:r>
+            <w:proofErr w:type="spellEnd"/>
           </w:p>
         </w:tc>
         <w:tc>
@@ -2731,7 +2845,7 @@
               </w:rPr>
             </w:pPr>
             <w:r>
-              <w:t xml:space="preserve"> Atributos configurables librería</w:t>
+              <w:t>Configurar atributos</w:t>
             </w:r>
           </w:p>
         </w:tc>
@@ -2762,16 +2876,32 @@
               </w:rPr>
             </w:pPr>
             <w:r>
-              <w:t>Como usuario de la infraestructura quiero que la librería posea atributos de configurables como (</w:t>
-            </w:r>
-            <w:r>
-              <w:t xml:space="preserve">ip del remitente y de los </w:t>
+              <w:t>Como usuario de la infraestructura quiero qu</w:t>
+            </w:r>
+            <w:r>
+              <w:t xml:space="preserve">e la librería posea atributos que puedan ser </w:t>
+            </w:r>
+            <w:r>
+              <w:t>configurables como (</w:t>
+            </w:r>
+            <w:proofErr w:type="spellStart"/>
+            <w:r>
+              <w:t>ip</w:t>
+            </w:r>
+            <w:proofErr w:type="spellEnd"/>
+            <w:r>
+              <w:t xml:space="preserve"> del remitente y de los </w:t>
             </w:r>
             <w:r>
               <w:t xml:space="preserve">destinatarios) </w:t>
             </w:r>
             <w:r>
-              <w:t>de manera que puedan ser definidos</w:t>
+              <w:t>de manera que puedan ser defini</w:t>
+            </w:r>
+            <w:bookmarkStart w:id="0" w:name="_GoBack"/>
+            <w:bookmarkEnd w:id="0"/>
+            <w:r>
+              <w:t>dos</w:t>
             </w:r>
             <w:r>
               <w:t xml:space="preserve"> en cualquier momento.</w:t>
@@ -2854,8 +2984,13 @@
               <w:jc w:val="center"/>
             </w:pPr>
             <w:r>
-              <w:t>Prioridad: Must</w:t>
-            </w:r>
+              <w:t xml:space="preserve">Prioridad: </w:t>
+            </w:r>
+            <w:proofErr w:type="spellStart"/>
+            <w:r>
+              <w:t>Must</w:t>
+            </w:r>
+            <w:proofErr w:type="spellEnd"/>
           </w:p>
         </w:tc>
         <w:tc>
@@ -2904,7 +3039,15 @@
           </w:tcPr>
           <w:p>
             <w:r>
-              <w:t>Dado un componente de la infraestructura, cuando se inicia la librería entonces se puede colocar el ip del remitente y de los destinatarios a quien se le enviará el mensaje.</w:t>
+              <w:t xml:space="preserve">Dado un componente de la infraestructura, cuando se inicia la librería entonces se puede colocar el </w:t>
+            </w:r>
+            <w:proofErr w:type="spellStart"/>
+            <w:r>
+              <w:t>ip</w:t>
+            </w:r>
+            <w:proofErr w:type="spellEnd"/>
+            <w:r>
+              <w:t xml:space="preserve"> del remitente y de los destinatarios a quien se le enviará el mensaje.</w:t>
             </w:r>
           </w:p>
         </w:tc>
@@ -3001,7 +3144,15 @@
               <w:jc w:val="center"/>
             </w:pPr>
             <w:r>
-              <w:t>Como usuario de la infraestructura quiero que la librería posea un método para enviar el mensaje de manera que sea simple su invocación: m.mensaje(“hola”);</w:t>
+              <w:t xml:space="preserve">Como usuario de la infraestructura quiero que la librería posea un método para enviar el mensaje de manera que sea simple su invocación: </w:t>
+            </w:r>
+            <w:proofErr w:type="spellStart"/>
+            <w:r>
+              <w:t>m.mensaje</w:t>
+            </w:r>
+            <w:proofErr w:type="spellEnd"/>
+            <w:r>
+              <w:t>(“hola”);</w:t>
             </w:r>
           </w:p>
         </w:tc>
@@ -3089,9 +3240,11 @@
             <w:r>
               <w:t xml:space="preserve">Prioridad: </w:t>
             </w:r>
+            <w:proofErr w:type="spellStart"/>
             <w:r>
               <w:t>Must</w:t>
             </w:r>
+            <w:proofErr w:type="spellEnd"/>
           </w:p>
         </w:tc>
         <w:tc>
@@ -3343,8 +3496,13 @@
               <w:jc w:val="center"/>
             </w:pPr>
             <w:r>
-              <w:t>Prioridad: Must</w:t>
-            </w:r>
+              <w:t xml:space="preserve">Prioridad: </w:t>
+            </w:r>
+            <w:proofErr w:type="spellStart"/>
+            <w:r>
+              <w:t>Must</w:t>
+            </w:r>
+            <w:proofErr w:type="spellEnd"/>
           </w:p>
         </w:tc>
         <w:tc>
@@ -3482,8 +3640,13 @@
             <w:pPr>
               <w:jc w:val="center"/>
             </w:pPr>
-            <w:r>
-              <w:t>Informacion del agente</w:t>
+            <w:proofErr w:type="spellStart"/>
+            <w:r>
+              <w:t>Informacion</w:t>
+            </w:r>
+            <w:proofErr w:type="spellEnd"/>
+            <w:r>
+              <w:t xml:space="preserve"> del agente</w:t>
             </w:r>
           </w:p>
         </w:tc>
@@ -3599,9 +3762,11 @@
             <w:r>
               <w:t xml:space="preserve">Prioridad: </w:t>
             </w:r>
+            <w:proofErr w:type="spellStart"/>
             <w:r>
               <w:t>Must</w:t>
             </w:r>
+            <w:proofErr w:type="spellEnd"/>
           </w:p>
         </w:tc>
         <w:tc>
@@ -3653,8 +3818,13 @@
               <w:t xml:space="preserve">Dada la librería de mensajes, cuando se  quiera enviar un mensaje proveniente del agente de configuración entonces se pueda </w:t>
             </w:r>
             <w:r>
-              <w:t>crear el objeto InformacionAgente</w:t>
-            </w:r>
+              <w:t xml:space="preserve">crear el objeto </w:t>
+            </w:r>
+            <w:proofErr w:type="spellStart"/>
+            <w:r>
+              <w:t>InformacionAgente</w:t>
+            </w:r>
+            <w:proofErr w:type="spellEnd"/>
           </w:p>
         </w:tc>
       </w:tr>
@@ -3916,8 +4086,16 @@
               <w:rPr>
                 <w:highlight w:val="yellow"/>
               </w:rPr>
-              <w:t>Prioridad: Must</w:t>
-            </w:r>
+              <w:t xml:space="preserve">Prioridad: </w:t>
+            </w:r>
+            <w:proofErr w:type="spellStart"/>
+            <w:r>
+              <w:rPr>
+                <w:highlight w:val="yellow"/>
+              </w:rPr>
+              <w:t>Must</w:t>
+            </w:r>
+            <w:proofErr w:type="spellEnd"/>
           </w:p>
         </w:tc>
         <w:tc>
@@ -4169,9 +4347,11 @@
             <w:r>
               <w:t xml:space="preserve">Prioridad: </w:t>
             </w:r>
+            <w:proofErr w:type="spellStart"/>
             <w:r>
               <w:t>Must</w:t>
             </w:r>
+            <w:proofErr w:type="spellEnd"/>
           </w:p>
         </w:tc>
         <w:tc>
@@ -4430,9 +4610,11 @@
             <w:r>
               <w:t xml:space="preserve">Prioridad: </w:t>
             </w:r>
+            <w:proofErr w:type="spellStart"/>
             <w:r>
               <w:t>Must</w:t>
             </w:r>
+            <w:proofErr w:type="spellEnd"/>
           </w:p>
         </w:tc>
         <w:tc>
@@ -4681,9 +4863,11 @@
             <w:r>
               <w:t xml:space="preserve">Prioridad: </w:t>
             </w:r>
+            <w:proofErr w:type="spellStart"/>
             <w:r>
               <w:t>Must</w:t>
             </w:r>
+            <w:proofErr w:type="spellEnd"/>
           </w:p>
         </w:tc>
         <w:tc>
@@ -4956,9 +5140,11 @@
             <w:r>
               <w:t xml:space="preserve">Prioridad: </w:t>
             </w:r>
+            <w:proofErr w:type="spellStart"/>
             <w:r>
               <w:t>Must</w:t>
             </w:r>
+            <w:proofErr w:type="spellEnd"/>
           </w:p>
         </w:tc>
         <w:tc>
@@ -5199,9 +5385,11 @@
             <w:r>
               <w:t xml:space="preserve">Prioridad: </w:t>
             </w:r>
+            <w:proofErr w:type="spellStart"/>
             <w:r>
               <w:t>Must</w:t>
             </w:r>
+            <w:proofErr w:type="spellEnd"/>
           </w:p>
         </w:tc>
         <w:tc>
@@ -5433,9 +5621,11 @@
             <w:r>
               <w:t xml:space="preserve">Prioridad: </w:t>
             </w:r>
+            <w:proofErr w:type="spellStart"/>
             <w:r>
               <w:t>Must</w:t>
             </w:r>
+            <w:proofErr w:type="spellEnd"/>
           </w:p>
         </w:tc>
         <w:tc>
@@ -5711,9 +5901,11 @@
             <w:r>
               <w:t xml:space="preserve">Prioridad: </w:t>
             </w:r>
+            <w:proofErr w:type="spellStart"/>
             <w:r>
               <w:t>Must</w:t>
             </w:r>
+            <w:proofErr w:type="spellEnd"/>
           </w:p>
         </w:tc>
         <w:tc>
@@ -5961,9 +6153,11 @@
             <w:r>
               <w:t xml:space="preserve">Prioridad: </w:t>
             </w:r>
+            <w:proofErr w:type="spellStart"/>
             <w:r>
               <w:t>Must</w:t>
             </w:r>
+            <w:proofErr w:type="spellEnd"/>
           </w:p>
         </w:tc>
         <w:tc>
@@ -6467,9 +6661,11 @@
             <w:r>
               <w:t xml:space="preserve">Prioridad: </w:t>
             </w:r>
+            <w:proofErr w:type="spellStart"/>
             <w:r>
               <w:t>Must</w:t>
             </w:r>
+            <w:proofErr w:type="spellEnd"/>
           </w:p>
         </w:tc>
         <w:tc>
@@ -6729,9 +6925,11 @@
             <w:r>
               <w:t xml:space="preserve">Prioridad: </w:t>
             </w:r>
+            <w:proofErr w:type="spellStart"/>
             <w:r>
               <w:t>Must</w:t>
             </w:r>
+            <w:proofErr w:type="spellEnd"/>
           </w:p>
         </w:tc>
         <w:tc>
@@ -6963,9 +7161,11 @@
             <w:r>
               <w:t xml:space="preserve">Prioridad: </w:t>
             </w:r>
+            <w:proofErr w:type="spellStart"/>
             <w:r>
               <w:t>Must</w:t>
             </w:r>
+            <w:proofErr w:type="spellEnd"/>
           </w:p>
         </w:tc>
         <w:tc>
@@ -7222,9 +7422,11 @@
             <w:r>
               <w:t xml:space="preserve">Prioridad: </w:t>
             </w:r>
+            <w:proofErr w:type="spellStart"/>
             <w:r>
               <w:t>Must</w:t>
             </w:r>
+            <w:proofErr w:type="spellEnd"/>
           </w:p>
         </w:tc>
         <w:tc>
@@ -7366,7 +7568,15 @@
               <w:t xml:space="preserve">Como usuario de la infraestructura quiero que las aplicaciones permitan </w:t>
             </w:r>
             <w:r>
-              <w:t>enviar información al agente de configuración de manera que este pueda recolectar la información correspondiente a la aplicación (nombre, ynumero de nodo).</w:t>
+              <w:t xml:space="preserve">enviar información al agente de configuración de manera que este pueda recolectar la información correspondiente a la aplicación (nombre, </w:t>
+            </w:r>
+            <w:proofErr w:type="spellStart"/>
+            <w:r>
+              <w:t>ynumero</w:t>
+            </w:r>
+            <w:proofErr w:type="spellEnd"/>
+            <w:r>
+              <w:t xml:space="preserve"> de nodo).</w:t>
             </w:r>
           </w:p>
         </w:tc>
@@ -7396,8 +7606,13 @@
               <w:t>Estimación:</w:t>
             </w:r>
             <w:r>
-              <w:t>1 hr</w:t>
-            </w:r>
+              <w:t xml:space="preserve">1 </w:t>
+            </w:r>
+            <w:proofErr w:type="spellStart"/>
+            <w:r>
+              <w:t>hr</w:t>
+            </w:r>
+            <w:proofErr w:type="spellEnd"/>
           </w:p>
         </w:tc>
         <w:tc>
@@ -7454,9 +7669,11 @@
             <w:r>
               <w:t xml:space="preserve">Prioridad: </w:t>
             </w:r>
+            <w:proofErr w:type="spellStart"/>
             <w:r>
               <w:t>Must</w:t>
             </w:r>
+            <w:proofErr w:type="spellEnd"/>
           </w:p>
         </w:tc>
         <w:tc>
@@ -7507,8 +7724,6 @@
             <w:r>
               <w:t>Dada la aplicación de sistema distribuido cuando se reciba un mensaje proveniente del agente de configuración entonces se envíe la información solicitada.</w:t>
             </w:r>
-            <w:bookmarkStart w:id="0" w:name="_GoBack"/>
-            <w:bookmarkEnd w:id="0"/>
             <w:r>
               <w:t xml:space="preserve"> </w:t>
             </w:r>
@@ -7605,10 +7820,7 @@
               <w:jc w:val="center"/>
             </w:pPr>
             <w:r>
-              <w:t>Como usuario de la infraestructura quiero</w:t>
-            </w:r>
-            <w:r>
-              <w:t xml:space="preserve"> que las aplicaciones envíen información al servidor central de manera que puedan ser redirigidas al módulo de monitoreo para ser visualizada por el usuario</w:t>
+              <w:t>Como usuario de la infraestructura quiero que las aplicaciones envíen información al servidor central de manera que puedan ser redirigidas al módulo de monitoreo para ser visualizada por el usuario</w:t>
             </w:r>
           </w:p>
         </w:tc>
@@ -7696,9 +7908,11 @@
             <w:r>
               <w:t xml:space="preserve">Prioridad: </w:t>
             </w:r>
+            <w:proofErr w:type="spellStart"/>
             <w:r>
               <w:t>Must</w:t>
             </w:r>
+            <w:proofErr w:type="spellEnd"/>
           </w:p>
         </w:tc>
         <w:tc>
@@ -7867,7 +8081,15 @@
               <w:t>Como usuario de la infraestructura quiero</w:t>
             </w:r>
             <w:r>
-              <w:t xml:space="preserve"> que exista una app servidor que posea un conjunto de archivos almacenados localmente para ser accedidos por los usuarios en modo lectura de manera que se pueda comprobar la compartición de recursos en los SD.</w:t>
+              <w:t xml:space="preserve"> que exista una </w:t>
+            </w:r>
+            <w:proofErr w:type="spellStart"/>
+            <w:r>
+              <w:t>app</w:t>
+            </w:r>
+            <w:proofErr w:type="spellEnd"/>
+            <w:r>
+              <w:t xml:space="preserve"> servidor que posea un conjunto de archivos almacenados localmente para ser accedidos por los usuarios en modo lectura de manera que se pueda comprobar la compartición de recursos en los SD.</w:t>
             </w:r>
           </w:p>
         </w:tc>
@@ -7955,9 +8177,11 @@
             <w:r>
               <w:t xml:space="preserve">Prioridad: </w:t>
             </w:r>
+            <w:proofErr w:type="spellStart"/>
             <w:r>
               <w:t>Must</w:t>
             </w:r>
+            <w:proofErr w:type="spellEnd"/>
           </w:p>
         </w:tc>
         <w:tc>
@@ -8115,7 +8339,15 @@
               <w:t xml:space="preserve"> </w:t>
             </w:r>
             <w:r>
-              <w:t>que la app servidor posea un servidor web y se pueda iniciar en un momento determinado para consultar una página de prueba por parte de los usuarios de manera que se pueda comprobar la apertura de los SD.</w:t>
+              <w:t xml:space="preserve">que la </w:t>
+            </w:r>
+            <w:proofErr w:type="spellStart"/>
+            <w:r>
+              <w:t>app</w:t>
+            </w:r>
+            <w:proofErr w:type="spellEnd"/>
+            <w:r>
+              <w:t xml:space="preserve"> servidor posea un servidor web y se pueda iniciar en un momento determinado para consultar una página de prueba por parte de los usuarios de manera que se pueda comprobar la apertura de los SD.</w:t>
             </w:r>
           </w:p>
         </w:tc>
@@ -8203,9 +8435,11 @@
             <w:r>
               <w:t xml:space="preserve">Prioridad: </w:t>
             </w:r>
+            <w:proofErr w:type="spellStart"/>
             <w:r>
               <w:t>Must</w:t>
             </w:r>
+            <w:proofErr w:type="spellEnd"/>
           </w:p>
         </w:tc>
         <w:tc>
@@ -8343,7 +8577,15 @@
               <w:jc w:val="center"/>
             </w:pPr>
             <w:r>
-              <w:t>Como usuario de la infraestructura quiero que la app servidor permita que otro nodo cliente pueda acceder al archivo al mismo tiempo de manera que se pueda comprobar la concurrencia de los SD.</w:t>
+              <w:t xml:space="preserve">Como usuario de la infraestructura quiero que la </w:t>
+            </w:r>
+            <w:proofErr w:type="spellStart"/>
+            <w:r>
+              <w:t>app</w:t>
+            </w:r>
+            <w:proofErr w:type="spellEnd"/>
+            <w:r>
+              <w:t xml:space="preserve"> servidor permita que otro nodo cliente pueda acceder al archivo al mismo tiempo de manera que se pueda comprobar la concurrencia de los SD.</w:t>
             </w:r>
           </w:p>
         </w:tc>
@@ -8431,9 +8673,11 @@
             <w:r>
               <w:t xml:space="preserve">Prioridad: </w:t>
             </w:r>
+            <w:proofErr w:type="spellStart"/>
             <w:r>
               <w:t>Must</w:t>
             </w:r>
+            <w:proofErr w:type="spellEnd"/>
           </w:p>
         </w:tc>
         <w:tc>
@@ -8574,7 +8818,15 @@
               <w:jc w:val="center"/>
             </w:pPr>
             <w:r>
-              <w:t xml:space="preserve">Como usuario de la infraestructura quiero se puede iniciar otra app idéntica a la de </w:t>
+              <w:t xml:space="preserve">Como usuario de la infraestructura quiero se puede iniciar otra </w:t>
+            </w:r>
+            <w:proofErr w:type="spellStart"/>
+            <w:r>
+              <w:t>app</w:t>
+            </w:r>
+            <w:proofErr w:type="spellEnd"/>
+            <w:r>
+              <w:t xml:space="preserve"> idéntica a la de </w:t>
             </w:r>
             <w:r>
               <w:lastRenderedPageBreak/>
@@ -8667,9 +8919,11 @@
             <w:r>
               <w:t xml:space="preserve">Prioridad: </w:t>
             </w:r>
+            <w:proofErr w:type="spellStart"/>
             <w:r>
               <w:t>Must</w:t>
             </w:r>
+            <w:proofErr w:type="spellEnd"/>
           </w:p>
         </w:tc>
         <w:tc>
@@ -8721,7 +8975,23 @@
               <w:t>Dado el tópico características de los SD</w:t>
             </w:r>
             <w:r>
-              <w:t>, cuando el usuario decide ejecutar nuevamente la app servidor, entonces se inicia en otro nodo y se copia el estado actual de la app servidor anterior.</w:t>
+              <w:t xml:space="preserve">, cuando el usuario decide ejecutar nuevamente la </w:t>
+            </w:r>
+            <w:proofErr w:type="spellStart"/>
+            <w:r>
+              <w:t>app</w:t>
+            </w:r>
+            <w:proofErr w:type="spellEnd"/>
+            <w:r>
+              <w:t xml:space="preserve"> servidor, entonces se inicia en otro nodo y se copia el estado actual de la </w:t>
+            </w:r>
+            <w:proofErr w:type="spellStart"/>
+            <w:r>
+              <w:t>app</w:t>
+            </w:r>
+            <w:proofErr w:type="spellEnd"/>
+            <w:r>
+              <w:t xml:space="preserve"> servidor anterior.</w:t>
             </w:r>
           </w:p>
         </w:tc>
@@ -8807,7 +9077,15 @@
               <w:jc w:val="center"/>
             </w:pPr>
             <w:r>
-              <w:t xml:space="preserve">Como usuario de la infraestructura quiero la app permita redirigir las peticiones de los clientes a otro nodo al momento de </w:t>
+              <w:t xml:space="preserve">Como usuario de la infraestructura quiero la </w:t>
+            </w:r>
+            <w:proofErr w:type="spellStart"/>
+            <w:r>
+              <w:t>app</w:t>
+            </w:r>
+            <w:proofErr w:type="spellEnd"/>
+            <w:r>
+              <w:t xml:space="preserve"> permita redirigir las peticiones de los clientes a otro nodo al momento de </w:t>
             </w:r>
             <w:r>
               <w:t>eliminarse un nodo de manera que se pueda seguir accediendo a los recursos compartidos y comprobar la tolerancia a fallas.</w:t>
@@ -8898,9 +9176,11 @@
             <w:r>
               <w:t xml:space="preserve">Prioridad: </w:t>
             </w:r>
+            <w:proofErr w:type="spellStart"/>
             <w:r>
               <w:t>Must</w:t>
             </w:r>
+            <w:proofErr w:type="spellEnd"/>
           </w:p>
         </w:tc>
         <w:tc>
@@ -9021,8 +9301,13 @@
               <w:t xml:space="preserve"> </w:t>
             </w:r>
             <w:r>
-              <w:t xml:space="preserve"> Caracteristicas_SD_Cliente</w:t>
-            </w:r>
+              <w:t xml:space="preserve"> </w:t>
+            </w:r>
+            <w:proofErr w:type="spellStart"/>
+            <w:r>
+              <w:t>Caracteristicas_SD_Cliente</w:t>
+            </w:r>
+            <w:proofErr w:type="spellEnd"/>
           </w:p>
         </w:tc>
       </w:tr>
@@ -9049,10 +9334,26 @@
               <w:jc w:val="center"/>
             </w:pPr>
             <w:r>
-              <w:t>Como usuario de la infraestructura quiero exista una app cliente que permita</w:t>
-            </w:r>
-            <w:r>
-              <w:t xml:space="preserve"> conectarse a la app servidor de manera que se pueda acceder a sus recursos y comprobar las características de los SD.</w:t>
+              <w:t xml:space="preserve">Como usuario de la infraestructura quiero exista una </w:t>
+            </w:r>
+            <w:proofErr w:type="spellStart"/>
+            <w:r>
+              <w:t>app</w:t>
+            </w:r>
+            <w:proofErr w:type="spellEnd"/>
+            <w:r>
+              <w:t xml:space="preserve"> cliente que permita</w:t>
+            </w:r>
+            <w:r>
+              <w:t xml:space="preserve"> conectarse a la </w:t>
+            </w:r>
+            <w:proofErr w:type="spellStart"/>
+            <w:r>
+              <w:t>app</w:t>
+            </w:r>
+            <w:proofErr w:type="spellEnd"/>
+            <w:r>
+              <w:t xml:space="preserve"> servidor de manera que se pueda acceder a sus recursos y comprobar las características de los SD.</w:t>
             </w:r>
           </w:p>
         </w:tc>
@@ -9140,9 +9441,11 @@
             <w:r>
               <w:t xml:space="preserve">Prioridad: </w:t>
             </w:r>
+            <w:proofErr w:type="spellStart"/>
             <w:r>
               <w:t>Must</w:t>
             </w:r>
+            <w:proofErr w:type="spellEnd"/>
           </w:p>
         </w:tc>
         <w:tc>
@@ -9191,7 +9494,15 @@
           </w:tcPr>
           <w:p>
             <w:r>
-              <w:t>Dado el tópico características de los SD, cuando se inicie la app de cliente entonces se puede acceder comunicar con el servidor para comprobar las características de los SD.</w:t>
+              <w:t xml:space="preserve">Dado el tópico características de los SD, cuando se inicie la </w:t>
+            </w:r>
+            <w:proofErr w:type="spellStart"/>
+            <w:r>
+              <w:t>app</w:t>
+            </w:r>
+            <w:proofErr w:type="spellEnd"/>
+            <w:r>
+              <w:t xml:space="preserve"> de cliente entonces se puede acceder comunicar con el servidor para comprobar las características de los SD.</w:t>
             </w:r>
             <w:r>
               <w:t xml:space="preserve"> </w:t>
@@ -9310,7 +9621,15 @@
               <w:jc w:val="center"/>
             </w:pPr>
             <w:r>
-              <w:t>Como usuario de la infraestructura quiero exista una app servidor</w:t>
+              <w:t xml:space="preserve">Como usuario de la infraestructura quiero exista una </w:t>
+            </w:r>
+            <w:proofErr w:type="spellStart"/>
+            <w:r>
+              <w:t>app</w:t>
+            </w:r>
+            <w:proofErr w:type="spellEnd"/>
+            <w:r>
+              <w:t xml:space="preserve"> servidor</w:t>
             </w:r>
             <w:r>
               <w:t xml:space="preserve"> que permita la conexión con clientes a través de sockets seguros utilizando SSL de manera que se pueda comprobar</w:t>
@@ -9405,9 +9724,11 @@
             <w:r>
               <w:t xml:space="preserve">Prioridad: </w:t>
             </w:r>
+            <w:proofErr w:type="spellStart"/>
             <w:r>
               <w:t>Must</w:t>
             </w:r>
+            <w:proofErr w:type="spellEnd"/>
           </w:p>
         </w:tc>
         <w:tc>
@@ -9456,7 +9777,15 @@
           </w:tcPr>
           <w:p>
             <w:r>
-              <w:t>Dado el tópico desafíos de los SD, cuando se inicie la app servidor entonces el cliente se conecta a través de sockets SSL.</w:t>
+              <w:t xml:space="preserve">Dado el tópico desafíos de los SD, cuando se inicie la </w:t>
+            </w:r>
+            <w:proofErr w:type="spellStart"/>
+            <w:r>
+              <w:t>app</w:t>
+            </w:r>
+            <w:proofErr w:type="spellEnd"/>
+            <w:r>
+              <w:t xml:space="preserve"> servidor entonces el cliente se conecta a través de sockets SSL.</w:t>
             </w:r>
             <w:r>
               <w:t xml:space="preserve"> </w:t>
@@ -9547,7 +9876,23 @@
               <w:jc w:val="center"/>
             </w:pPr>
             <w:r>
-              <w:t>Como usuario de la infraestructura quiero que la app servidor posea archivos almacenados y que permitan la descarga por parte del cliente junto a su checksum de manera que se pueda comprobar la tolerancia a fallos.</w:t>
+              <w:t xml:space="preserve">Como usuario de la infraestructura quiero que la </w:t>
+            </w:r>
+            <w:proofErr w:type="spellStart"/>
+            <w:r>
+              <w:t>app</w:t>
+            </w:r>
+            <w:proofErr w:type="spellEnd"/>
+            <w:r>
+              <w:t xml:space="preserve"> servidor posea archivos almacenados y que permitan la descarga por parte del cliente junto a su </w:t>
+            </w:r>
+            <w:proofErr w:type="spellStart"/>
+            <w:r>
+              <w:t>checksum</w:t>
+            </w:r>
+            <w:proofErr w:type="spellEnd"/>
+            <w:r>
+              <w:t xml:space="preserve"> de manera que se pueda comprobar la tolerancia a fallos.</w:t>
             </w:r>
           </w:p>
         </w:tc>
@@ -9635,9 +9980,11 @@
             <w:r>
               <w:t xml:space="preserve">Prioridad: </w:t>
             </w:r>
+            <w:proofErr w:type="spellStart"/>
             <w:r>
               <w:t>Must</w:t>
             </w:r>
+            <w:proofErr w:type="spellEnd"/>
           </w:p>
         </w:tc>
         <w:tc>
@@ -9686,7 +10033,15 @@
           </w:tcPr>
           <w:p>
             <w:r>
-              <w:t>Dado el tópico desafíos de los SD, cuando se envíe un archivo indicado por el usuario, entonces se envía el checksum asociado a ese archivo y comparar.</w:t>
+              <w:t xml:space="preserve">Dado el tópico desafíos de los SD, cuando se envíe un archivo indicado por el usuario, entonces se envía el </w:t>
+            </w:r>
+            <w:proofErr w:type="spellStart"/>
+            <w:r>
+              <w:t>checksum</w:t>
+            </w:r>
+            <w:proofErr w:type="spellEnd"/>
+            <w:r>
+              <w:t xml:space="preserve"> asociado a ese archivo y comparar.</w:t>
             </w:r>
           </w:p>
         </w:tc>
@@ -9787,7 +10142,15 @@
               <w:jc w:val="center"/>
             </w:pPr>
             <w:r>
-              <w:t>Como usuario de la infraestructura quiero la app servidor posea semáforos que controle los accesos a los archivos por parte de los clientes de manera que se pueda comprobar la concurrencia de los SD.</w:t>
+              <w:t xml:space="preserve">Como usuario de la infraestructura quiero la </w:t>
+            </w:r>
+            <w:proofErr w:type="spellStart"/>
+            <w:r>
+              <w:t>app</w:t>
+            </w:r>
+            <w:proofErr w:type="spellEnd"/>
+            <w:r>
+              <w:t xml:space="preserve"> servidor posea semáforos que controle los accesos a los archivos por parte de los clientes de manera que se pueda comprobar la concurrencia de los SD.</w:t>
             </w:r>
           </w:p>
         </w:tc>
@@ -9875,9 +10238,11 @@
             <w:r>
               <w:t xml:space="preserve">Prioridad: </w:t>
             </w:r>
+            <w:proofErr w:type="spellStart"/>
             <w:r>
               <w:t>Must</w:t>
             </w:r>
+            <w:proofErr w:type="spellEnd"/>
           </w:p>
         </w:tc>
         <w:tc>
@@ -9929,7 +10294,15 @@
               <w:jc w:val="both"/>
             </w:pPr>
             <w:r>
-              <w:t>Dado el tópico desafíos de los SD, cuando dos clientes accedan al mismo archivo entonces la app servidor mediante semáforos le da la prioridad respectiva a cada cliente.</w:t>
+              <w:t xml:space="preserve">Dado el tópico desafíos de los SD, cuando dos clientes accedan al mismo archivo entonces la </w:t>
+            </w:r>
+            <w:proofErr w:type="spellStart"/>
+            <w:r>
+              <w:t>app</w:t>
+            </w:r>
+            <w:proofErr w:type="spellEnd"/>
+            <w:r>
+              <w:t xml:space="preserve"> servidor mediante semáforos le da la prioridad respectiva a cada cliente.</w:t>
             </w:r>
           </w:p>
           <w:p/>
@@ -9989,9 +10362,11 @@
             <w:r>
               <w:t xml:space="preserve"> </w:t>
             </w:r>
+            <w:proofErr w:type="spellStart"/>
             <w:r>
               <w:t>Desafios_SD_cliente</w:t>
             </w:r>
+            <w:proofErr w:type="spellEnd"/>
           </w:p>
         </w:tc>
       </w:tr>
@@ -10018,7 +10393,23 @@
               <w:jc w:val="center"/>
             </w:pPr>
             <w:r>
-              <w:t>Como usuario de la infraestructura quiero que exista una app cliente que permita conectarse a la app servidor de manera que se puedan acceder a los recursos (archivos) y comprobar los desafíos de los SD.</w:t>
+              <w:t xml:space="preserve">Como usuario de la infraestructura quiero que exista una </w:t>
+            </w:r>
+            <w:proofErr w:type="spellStart"/>
+            <w:r>
+              <w:t>app</w:t>
+            </w:r>
+            <w:proofErr w:type="spellEnd"/>
+            <w:r>
+              <w:t xml:space="preserve"> cliente que permita conectarse a la </w:t>
+            </w:r>
+            <w:proofErr w:type="spellStart"/>
+            <w:r>
+              <w:t>app</w:t>
+            </w:r>
+            <w:proofErr w:type="spellEnd"/>
+            <w:r>
+              <w:t xml:space="preserve"> servidor de manera que se puedan acceder a los recursos (archivos) y comprobar los desafíos de los SD.</w:t>
             </w:r>
           </w:p>
         </w:tc>
@@ -10152,7 +10543,23 @@
             </w:pPr>
             <w:r>
               <w:lastRenderedPageBreak/>
-              <w:t>Dado el tópico desafíos de los SD, cuando se inicie la app cliente entonces se puede acceder a los archivos de la app servidor.</w:t>
+              <w:t xml:space="preserve">Dado el tópico desafíos de los SD, cuando se inicie la </w:t>
+            </w:r>
+            <w:proofErr w:type="spellStart"/>
+            <w:r>
+              <w:t>app</w:t>
+            </w:r>
+            <w:proofErr w:type="spellEnd"/>
+            <w:r>
+              <w:t xml:space="preserve"> cliente entonces se puede acceder a los archivos de la </w:t>
+            </w:r>
+            <w:proofErr w:type="spellStart"/>
+            <w:r>
+              <w:t>app</w:t>
+            </w:r>
+            <w:proofErr w:type="spellEnd"/>
+            <w:r>
+              <w:t xml:space="preserve"> servidor.</w:t>
             </w:r>
           </w:p>
           <w:p>
@@ -10391,9 +10798,11 @@
             <w:r>
               <w:t xml:space="preserve">Prioridad: </w:t>
             </w:r>
+            <w:proofErr w:type="spellStart"/>
             <w:r>
               <w:t>Must</w:t>
             </w:r>
+            <w:proofErr w:type="spellEnd"/>
           </w:p>
         </w:tc>
         <w:tc>
@@ -10442,7 +10851,15 @@
           </w:tcPr>
           <w:p>
             <w:r>
-              <w:t>Dado el tópico de arquitectura c/s, cuando se inicie la app servidor entonces se pueden recibir mensajes por parte de los clientes.</w:t>
+              <w:t xml:space="preserve">Dado el tópico de arquitectura c/s, cuando se inicie la </w:t>
+            </w:r>
+            <w:proofErr w:type="spellStart"/>
+            <w:r>
+              <w:t>app</w:t>
+            </w:r>
+            <w:proofErr w:type="spellEnd"/>
+            <w:r>
+              <w:t xml:space="preserve"> servidor entonces se pueden recibir mensajes por parte de los clientes.</w:t>
             </w:r>
           </w:p>
         </w:tc>
@@ -10627,9 +11044,11 @@
             <w:r>
               <w:t xml:space="preserve">Prioridad: </w:t>
             </w:r>
+            <w:proofErr w:type="spellStart"/>
             <w:r>
               <w:t>Must</w:t>
             </w:r>
+            <w:proofErr w:type="spellEnd"/>
           </w:p>
         </w:tc>
         <w:tc>
@@ -10681,7 +11100,15 @@
               <w:jc w:val="both"/>
             </w:pPr>
             <w:r>
-              <w:t>Dado el tópico de arquitectura c/s, cuando se inicie la app cliente entonces se puede enviar mensajes al servidor para comprobar la comunicación.</w:t>
+              <w:t xml:space="preserve">Dado el tópico de arquitectura c/s, cuando se inicie la </w:t>
+            </w:r>
+            <w:proofErr w:type="spellStart"/>
+            <w:r>
+              <w:t>app</w:t>
+            </w:r>
+            <w:proofErr w:type="spellEnd"/>
+            <w:r>
+              <w:t xml:space="preserve"> cliente entonces se puede enviar mensajes al servidor para comprobar la comunicación.</w:t>
             </w:r>
           </w:p>
           <w:p>
@@ -10901,9 +11328,11 @@
             <w:r>
               <w:t xml:space="preserve">Prioridad: </w:t>
             </w:r>
+            <w:proofErr w:type="spellStart"/>
             <w:r>
               <w:t>Must</w:t>
             </w:r>
+            <w:proofErr w:type="spellEnd"/>
           </w:p>
         </w:tc>
         <w:tc>
@@ -11170,9 +11599,11 @@
             <w:r>
               <w:t xml:space="preserve">Prioridad: </w:t>
             </w:r>
+            <w:proofErr w:type="spellStart"/>
             <w:r>
               <w:t>Must</w:t>
             </w:r>
+            <w:proofErr w:type="spellEnd"/>
           </w:p>
         </w:tc>
         <w:tc>
@@ -11430,9 +11861,11 @@
             <w:r>
               <w:t xml:space="preserve">Prioridad: </w:t>
             </w:r>
+            <w:proofErr w:type="spellStart"/>
             <w:r>
               <w:t>Must</w:t>
             </w:r>
+            <w:proofErr w:type="spellEnd"/>
           </w:p>
         </w:tc>
         <w:tc>
@@ -11481,7 +11914,15 @@
           </w:tcPr>
           <w:p>
             <w:r>
-              <w:t>Dado el tópico de RMI, cuando se inicie la aplicación rmi entonces se puede invocar los métodos de la aplicación desplegados en otro cliente.</w:t>
+              <w:t xml:space="preserve">Dado el tópico de RMI, cuando se inicie la aplicación </w:t>
+            </w:r>
+            <w:proofErr w:type="spellStart"/>
+            <w:r>
+              <w:t>rmi</w:t>
+            </w:r>
+            <w:proofErr w:type="spellEnd"/>
+            <w:r>
+              <w:t xml:space="preserve"> entonces se puede invocar los métodos de la aplicación desplegados en otro cliente.</w:t>
             </w:r>
           </w:p>
         </w:tc>
@@ -11692,9 +12133,11 @@
               <w:lastRenderedPageBreak/>
               <w:t xml:space="preserve">Prioridad: </w:t>
             </w:r>
+            <w:proofErr w:type="spellStart"/>
             <w:r>
               <w:t>Must</w:t>
             </w:r>
+            <w:proofErr w:type="spellEnd"/>
           </w:p>
         </w:tc>
         <w:tc>
@@ -11928,9 +12371,11 @@
             <w:r>
               <w:t xml:space="preserve">Prioridad: </w:t>
             </w:r>
+            <w:proofErr w:type="spellStart"/>
             <w:r>
               <w:t>Must</w:t>
             </w:r>
+            <w:proofErr w:type="spellEnd"/>
           </w:p>
         </w:tc>
         <w:tc>
@@ -12022,7 +12467,23 @@
           <w:rFonts w:ascii="Arial" w:hAnsi="Arial"/>
           <w:b/>
         </w:rPr>
-        <w:t>Algoritmo de Lamport:</w:t>
+        <w:t xml:space="preserve">Algoritmo de </w:t>
+      </w:r>
+      <w:proofErr w:type="spellStart"/>
+      <w:r>
+        <w:rPr>
+          <w:rFonts w:ascii="Arial" w:hAnsi="Arial"/>
+          <w:b/>
+        </w:rPr>
+        <w:t>Lamport</w:t>
+      </w:r>
+      <w:proofErr w:type="spellEnd"/>
+      <w:r>
+        <w:rPr>
+          <w:rFonts w:ascii="Arial" w:hAnsi="Arial"/>
+          <w:b/>
+        </w:rPr>
+        <w:t>:</w:t>
       </w:r>
     </w:p>
     <w:p>
@@ -12121,11 +12582,16 @@
             <w:r>
               <w:t xml:space="preserve"> de manera que sean arregladas por el algoritmo de </w:t>
             </w:r>
+            <w:proofErr w:type="spellStart"/>
             <w:r>
               <w:t>L</w:t>
             </w:r>
             <w:r>
-              <w:t xml:space="preserve">amport al momento de </w:t>
+              <w:t>amport</w:t>
+            </w:r>
+            <w:proofErr w:type="spellEnd"/>
+            <w:r>
+              <w:t xml:space="preserve"> al momento de </w:t>
             </w:r>
             <w:r>
               <w:t>recibirlas</w:t>
@@ -12216,9 +12682,11 @@
             <w:r>
               <w:t xml:space="preserve">Prioridad: </w:t>
             </w:r>
+            <w:proofErr w:type="spellStart"/>
             <w:r>
               <w:t>Must</w:t>
             </w:r>
+            <w:proofErr w:type="spellEnd"/>
           </w:p>
         </w:tc>
         <w:tc>
@@ -12270,7 +12738,15 @@
               <w:jc w:val="both"/>
             </w:pPr>
             <w:r>
-              <w:t>Dado el tópico de algoritmo de lamport, cuando se inicie la aplicación entonces se pueda enviar la marca al siguiente nodo.</w:t>
+              <w:t xml:space="preserve">Dado el tópico de algoritmo de </w:t>
+            </w:r>
+            <w:proofErr w:type="spellStart"/>
+            <w:r>
+              <w:t>lamport</w:t>
+            </w:r>
+            <w:proofErr w:type="spellEnd"/>
+            <w:r>
+              <w:t>, cuando se inicie la aplicación entonces se pueda enviar la marca al siguiente nodo.</w:t>
             </w:r>
           </w:p>
           <w:p>
@@ -12363,7 +12839,15 @@
               <w:jc w:val="center"/>
             </w:pPr>
             <w:r>
-              <w:t>Como usuario de la infraestructura quiero una aplicación que permita recibir las marcas de reloj de otro nodo de manera que pueda ser comparadas con la marca actual y arreglarla mediante el algoritmo de Lamport en caso de que sea menor a la actual.</w:t>
+              <w:t xml:space="preserve">Como usuario de la infraestructura quiero una aplicación que permita recibir las marcas de reloj de otro nodo de manera que pueda ser comparadas con la marca actual y arreglarla mediante el algoritmo de </w:t>
+            </w:r>
+            <w:proofErr w:type="spellStart"/>
+            <w:r>
+              <w:t>Lamport</w:t>
+            </w:r>
+            <w:proofErr w:type="spellEnd"/>
+            <w:r>
+              <w:t xml:space="preserve"> en caso de que sea menor a la actual.</w:t>
             </w:r>
           </w:p>
         </w:tc>
@@ -12451,9 +12935,11 @@
             <w:r>
               <w:t xml:space="preserve">Prioridad: </w:t>
             </w:r>
+            <w:proofErr w:type="spellStart"/>
             <w:r>
               <w:t>Must</w:t>
             </w:r>
+            <w:proofErr w:type="spellEnd"/>
           </w:p>
         </w:tc>
         <w:tc>
@@ -12503,7 +12989,15 @@
           <w:p>
             <w:r>
               <w:lastRenderedPageBreak/>
-              <w:t>Dado el tópico de algoritmo de lamport, cuando se inicie la aplicación entonces se reciba la marca perteneciente a otro nodo y se compara con la actual.</w:t>
+              <w:t xml:space="preserve">Dado el tópico de algoritmo de </w:t>
+            </w:r>
+            <w:proofErr w:type="spellStart"/>
+            <w:r>
+              <w:t>lamport</w:t>
+            </w:r>
+            <w:proofErr w:type="spellEnd"/>
+            <w:r>
+              <w:t>, cuando se inicie la aplicación entonces se reciba la marca perteneciente a otro nodo y se compara con la actual.</w:t>
             </w:r>
           </w:p>
         </w:tc>
@@ -12743,9 +13237,11 @@
             <w:r>
               <w:t xml:space="preserve">Prioridad: </w:t>
             </w:r>
+            <w:proofErr w:type="spellStart"/>
             <w:r>
               <w:t>Must</w:t>
             </w:r>
+            <w:proofErr w:type="spellEnd"/>
           </w:p>
         </w:tc>
         <w:tc>
@@ -12794,7 +13290,23 @@
           </w:tcPr>
           <w:p>
             <w:r>
-              <w:t>Dado el tópico de algoritmo de cristian, cuando se inicie la aplicación servidor entoces se recibe las horas de los clientes.</w:t>
+              <w:t xml:space="preserve">Dado el tópico de algoritmo de </w:t>
+            </w:r>
+            <w:proofErr w:type="spellStart"/>
+            <w:r>
+              <w:t>cristian</w:t>
+            </w:r>
+            <w:proofErr w:type="spellEnd"/>
+            <w:r>
+              <w:t xml:space="preserve">, cuando se inicie la aplicación servidor </w:t>
+            </w:r>
+            <w:proofErr w:type="spellStart"/>
+            <w:r>
+              <w:t>entoces</w:t>
+            </w:r>
+            <w:proofErr w:type="spellEnd"/>
+            <w:r>
+              <w:t xml:space="preserve"> se recibe las horas de los clientes.</w:t>
             </w:r>
           </w:p>
         </w:tc>
@@ -12978,9 +13490,11 @@
             <w:r>
               <w:t xml:space="preserve">Prioridad: </w:t>
             </w:r>
+            <w:proofErr w:type="spellStart"/>
             <w:r>
               <w:t>Must</w:t>
             </w:r>
+            <w:proofErr w:type="spellEnd"/>
           </w:p>
         </w:tc>
         <w:tc>
@@ -13252,9 +13766,11 @@
               <w:lastRenderedPageBreak/>
               <w:t xml:space="preserve">Prioridad: </w:t>
             </w:r>
+            <w:proofErr w:type="spellStart"/>
             <w:r>
               <w:t>Must</w:t>
             </w:r>
+            <w:proofErr w:type="spellEnd"/>
           </w:p>
         </w:tc>
         <w:tc>
@@ -13501,9 +14017,11 @@
             <w:r>
               <w:t xml:space="preserve">Prioridad: </w:t>
             </w:r>
+            <w:proofErr w:type="spellStart"/>
             <w:r>
               <w:t>Must</w:t>
             </w:r>
+            <w:proofErr w:type="spellEnd"/>
           </w:p>
         </w:tc>
         <w:tc>
@@ -13552,7 +14070,23 @@
           </w:tcPr>
           <w:p>
             <w:r>
-              <w:t>Dada el tópico de algoritmo de cristian, cuando se ejecute la aplicación ciente entonces se envía la hora actual al servidor.</w:t>
+              <w:t xml:space="preserve">Dada el tópico de algoritmo de </w:t>
+            </w:r>
+            <w:proofErr w:type="spellStart"/>
+            <w:r>
+              <w:t>cristian</w:t>
+            </w:r>
+            <w:proofErr w:type="spellEnd"/>
+            <w:r>
+              <w:t xml:space="preserve">, cuando se ejecute la aplicación </w:t>
+            </w:r>
+            <w:proofErr w:type="spellStart"/>
+            <w:r>
+              <w:t>ciente</w:t>
+            </w:r>
+            <w:proofErr w:type="spellEnd"/>
+            <w:r>
+              <w:t xml:space="preserve"> entonces se envía la hora actual al servidor.</w:t>
             </w:r>
           </w:p>
         </w:tc>
@@ -13770,9 +14304,11 @@
             <w:r>
               <w:t xml:space="preserve">Prioridad: </w:t>
             </w:r>
+            <w:proofErr w:type="spellStart"/>
             <w:r>
               <w:t>Must</w:t>
             </w:r>
+            <w:proofErr w:type="spellEnd"/>
           </w:p>
         </w:tc>
         <w:tc>
@@ -13827,8 +14363,13 @@
               <w:t xml:space="preserve"> </w:t>
             </w:r>
             <w:r>
-              <w:t>se inicie la aplicación servidor entonces se mide el tiempo de cada nodo activo para comprobar el algoritmo de berkeley</w:t>
-            </w:r>
+              <w:t xml:space="preserve">se inicie la aplicación servidor entonces se mide el tiempo de cada nodo activo para comprobar el algoritmo de </w:t>
+            </w:r>
+            <w:proofErr w:type="spellStart"/>
+            <w:r>
+              <w:t>berkeley</w:t>
+            </w:r>
+            <w:proofErr w:type="spellEnd"/>
           </w:p>
         </w:tc>
       </w:tr>
@@ -14013,9 +14554,11 @@
             <w:r>
               <w:t xml:space="preserve">Prioridad: </w:t>
             </w:r>
+            <w:proofErr w:type="spellStart"/>
             <w:r>
               <w:t>Must</w:t>
             </w:r>
+            <w:proofErr w:type="spellEnd"/>
           </w:p>
         </w:tc>
         <w:tc>
@@ -14241,9 +14784,11 @@
             <w:r>
               <w:t xml:space="preserve">Prioridad: </w:t>
             </w:r>
+            <w:proofErr w:type="spellStart"/>
             <w:r>
               <w:t>Must</w:t>
             </w:r>
+            <w:proofErr w:type="spellEnd"/>
           </w:p>
         </w:tc>
         <w:tc>
@@ -14499,9 +15044,11 @@
             <w:r>
               <w:t xml:space="preserve">Prioridad: </w:t>
             </w:r>
+            <w:proofErr w:type="spellStart"/>
             <w:r>
               <w:t>Must</w:t>
             </w:r>
+            <w:proofErr w:type="spellEnd"/>
           </w:p>
         </w:tc>
         <w:tc>
@@ -14772,8 +15319,13 @@
               <w:jc w:val="center"/>
             </w:pPr>
             <w:r>
-              <w:t>Prioridad: Must</w:t>
-            </w:r>
+              <w:t xml:space="preserve">Prioridad: </w:t>
+            </w:r>
+            <w:proofErr w:type="spellStart"/>
+            <w:r>
+              <w:t>Must</w:t>
+            </w:r>
+            <w:proofErr w:type="spellEnd"/>
           </w:p>
         </w:tc>
         <w:tc>
@@ -15012,9 +15564,11 @@
             <w:r>
               <w:t xml:space="preserve">Prioridad: </w:t>
             </w:r>
+            <w:proofErr w:type="spellStart"/>
             <w:r>
               <w:t>Must</w:t>
             </w:r>
+            <w:proofErr w:type="spellEnd"/>
           </w:p>
         </w:tc>
         <w:tc>
@@ -15291,9 +15845,11 @@
             <w:r>
               <w:t xml:space="preserve">Prioridad: </w:t>
             </w:r>
+            <w:proofErr w:type="spellStart"/>
             <w:r>
               <w:t>Must</w:t>
             </w:r>
+            <w:proofErr w:type="spellEnd"/>
           </w:p>
         </w:tc>
         <w:tc>
@@ -15527,9 +16083,11 @@
             <w:r>
               <w:t xml:space="preserve">Prioridad: </w:t>
             </w:r>
+            <w:proofErr w:type="spellStart"/>
             <w:r>
               <w:t>Must</w:t>
             </w:r>
+            <w:proofErr w:type="spellEnd"/>
           </w:p>
         </w:tc>
         <w:tc>
@@ -15740,9 +16298,11 @@
             <w:r>
               <w:t xml:space="preserve">Prioridad: </w:t>
             </w:r>
+            <w:proofErr w:type="spellStart"/>
             <w:r>
               <w:t>Must</w:t>
             </w:r>
+            <w:proofErr w:type="spellEnd"/>
           </w:p>
         </w:tc>
         <w:tc>
@@ -15831,7 +16391,39 @@
           <w:rFonts w:ascii="Arial" w:hAnsi="Arial"/>
           <w:b/>
         </w:rPr>
-        <w:t>Algoritmo distribuido (Ricart y Agrawala)</w:t>
+        <w:t>Algoritmo distribuido (</w:t>
+      </w:r>
+      <w:proofErr w:type="spellStart"/>
+      <w:r>
+        <w:rPr>
+          <w:rFonts w:ascii="Arial" w:hAnsi="Arial"/>
+          <w:b/>
+        </w:rPr>
+        <w:t>Ricart</w:t>
+      </w:r>
+      <w:proofErr w:type="spellEnd"/>
+      <w:r>
+        <w:rPr>
+          <w:rFonts w:ascii="Arial" w:hAnsi="Arial"/>
+          <w:b/>
+        </w:rPr>
+        <w:t xml:space="preserve"> y </w:t>
+      </w:r>
+      <w:proofErr w:type="spellStart"/>
+      <w:r>
+        <w:rPr>
+          <w:rFonts w:ascii="Arial" w:hAnsi="Arial"/>
+          <w:b/>
+        </w:rPr>
+        <w:t>Agrawala</w:t>
+      </w:r>
+      <w:proofErr w:type="spellEnd"/>
+      <w:r>
+        <w:rPr>
+          <w:rFonts w:ascii="Arial" w:hAnsi="Arial"/>
+          <w:b/>
+        </w:rPr>
+        <w:t>)</w:t>
       </w:r>
     </w:p>
     <w:p>
@@ -16028,9 +16620,11 @@
             <w:r>
               <w:t xml:space="preserve">Prioridad: </w:t>
             </w:r>
+            <w:proofErr w:type="spellStart"/>
             <w:r>
               <w:t>Must</w:t>
             </w:r>
+            <w:proofErr w:type="spellEnd"/>
           </w:p>
         </w:tc>
         <w:tc>
@@ -16276,9 +16870,11 @@
             <w:r>
               <w:t xml:space="preserve">Prioridad: </w:t>
             </w:r>
+            <w:proofErr w:type="spellStart"/>
             <w:r>
               <w:t>Must</w:t>
             </w:r>
+            <w:proofErr w:type="spellEnd"/>
           </w:p>
         </w:tc>
         <w:tc>
@@ -16516,9 +17112,11 @@
             <w:r>
               <w:t xml:space="preserve">Prioridad: </w:t>
             </w:r>
+            <w:proofErr w:type="spellStart"/>
             <w:r>
               <w:t>Must</w:t>
             </w:r>
+            <w:proofErr w:type="spellEnd"/>
           </w:p>
         </w:tc>
         <w:tc>
@@ -16764,9 +17362,11 @@
             <w:r>
               <w:t xml:space="preserve">Prioridad: </w:t>
             </w:r>
+            <w:proofErr w:type="spellStart"/>
             <w:r>
               <w:t>Must</w:t>
             </w:r>
+            <w:proofErr w:type="spellEnd"/>
           </w:p>
         </w:tc>
         <w:tc>
@@ -17000,9 +17600,11 @@
             <w:r>
               <w:t xml:space="preserve">Prioridad: </w:t>
             </w:r>
+            <w:proofErr w:type="spellStart"/>
             <w:r>
               <w:t>Must</w:t>
             </w:r>
+            <w:proofErr w:type="spellEnd"/>
           </w:p>
         </w:tc>
         <w:tc>
@@ -17277,9 +17879,11 @@
             <w:r>
               <w:t xml:space="preserve">Prioridad: </w:t>
             </w:r>
+            <w:proofErr w:type="spellStart"/>
             <w:r>
               <w:t>Must</w:t>
             </w:r>
+            <w:proofErr w:type="spellEnd"/>
           </w:p>
         </w:tc>
         <w:tc>
@@ -17549,9 +18153,11 @@
             <w:r>
               <w:t xml:space="preserve">Prioridad: </w:t>
             </w:r>
+            <w:proofErr w:type="spellStart"/>
             <w:r>
               <w:t>Must</w:t>
             </w:r>
+            <w:proofErr w:type="spellEnd"/>
           </w:p>
         </w:tc>
         <w:tc>
@@ -17821,9 +18427,11 @@
             <w:r>
               <w:t xml:space="preserve">Prioridad: </w:t>
             </w:r>
+            <w:proofErr w:type="spellStart"/>
             <w:r>
               <w:t>Must</w:t>
             </w:r>
+            <w:proofErr w:type="spellEnd"/>
           </w:p>
         </w:tc>
         <w:tc>
@@ -18013,7 +18621,15 @@
               <w:t>Como usuario de la infraestructura quiero</w:t>
             </w:r>
             <w:r>
-              <w:t xml:space="preserve"> que exista una app servidor que posea una falla de congelación de manera que deje de funcionar deteniéndose luego de un tiempo funcionando normalmente</w:t>
+              <w:t xml:space="preserve"> que exista una </w:t>
+            </w:r>
+            <w:proofErr w:type="spellStart"/>
+            <w:r>
+              <w:t>app</w:t>
+            </w:r>
+            <w:proofErr w:type="spellEnd"/>
+            <w:r>
+              <w:t xml:space="preserve"> servidor que posea una falla de congelación de manera que deje de funcionar deteniéndose luego de un tiempo funcionando normalmente</w:t>
             </w:r>
           </w:p>
         </w:tc>
@@ -18101,9 +18717,11 @@
             <w:r>
               <w:t xml:space="preserve">Prioridad: </w:t>
             </w:r>
+            <w:proofErr w:type="spellStart"/>
             <w:r>
               <w:t>Must</w:t>
             </w:r>
+            <w:proofErr w:type="spellEnd"/>
           </w:p>
         </w:tc>
         <w:tc>
@@ -18152,7 +18770,15 @@
           </w:tcPr>
           <w:p>
             <w:r>
-              <w:t>Dado el tópico de fallas, cuando se inicie la app servidor entonces se puede generar la falla de congelación</w:t>
+              <w:t xml:space="preserve">Dado el tópico de fallas, cuando se inicie la </w:t>
+            </w:r>
+            <w:proofErr w:type="spellStart"/>
+            <w:r>
+              <w:t>app</w:t>
+            </w:r>
+            <w:proofErr w:type="spellEnd"/>
+            <w:r>
+              <w:t xml:space="preserve"> servidor entonces se puede generar la falla de congelación</w:t>
             </w:r>
             <w:r>
               <w:t xml:space="preserve"> </w:t>
@@ -18247,7 +18873,15 @@
               <w:t>que</w:t>
             </w:r>
             <w:r>
-              <w:t xml:space="preserve"> la app servidor posea una falla de omisión de manera que no responda a las peticiones del cliente.</w:t>
+              <w:t xml:space="preserve"> la </w:t>
+            </w:r>
+            <w:proofErr w:type="spellStart"/>
+            <w:r>
+              <w:t>app</w:t>
+            </w:r>
+            <w:proofErr w:type="spellEnd"/>
+            <w:r>
+              <w:t xml:space="preserve"> servidor posea una falla de omisión de manera que no responda a las peticiones del cliente.</w:t>
             </w:r>
           </w:p>
         </w:tc>
@@ -18335,9 +18969,11 @@
             <w:r>
               <w:t xml:space="preserve">Prioridad: </w:t>
             </w:r>
+            <w:proofErr w:type="spellStart"/>
             <w:r>
               <w:t>Must</w:t>
             </w:r>
+            <w:proofErr w:type="spellEnd"/>
           </w:p>
         </w:tc>
         <w:tc>
@@ -18386,7 +19022,15 @@
           </w:tcPr>
           <w:p>
             <w:r>
-              <w:t>Dado el tópico de fallas, cuando se inicie la app servidor entonces se puede generar la falla de omisión</w:t>
+              <w:t xml:space="preserve">Dado el tópico de fallas, cuando se inicie la </w:t>
+            </w:r>
+            <w:proofErr w:type="spellStart"/>
+            <w:r>
+              <w:t>app</w:t>
+            </w:r>
+            <w:proofErr w:type="spellEnd"/>
+            <w:r>
+              <w:t xml:space="preserve"> servidor entonces se puede generar la falla de omisión</w:t>
             </w:r>
           </w:p>
         </w:tc>
@@ -18472,7 +19116,23 @@
               <w:jc w:val="center"/>
             </w:pPr>
             <w:r>
-              <w:t>Como usuario de la infraestructura quiero la app servidor posea una falla de tiempo de manera que la respuesta del servidor hacia el cliente sea entregada fuera del intervalo de tiempo específicado.</w:t>
+              <w:t xml:space="preserve">Como usuario de la infraestructura quiero la </w:t>
+            </w:r>
+            <w:proofErr w:type="spellStart"/>
+            <w:r>
+              <w:t>app</w:t>
+            </w:r>
+            <w:proofErr w:type="spellEnd"/>
+            <w:r>
+              <w:t xml:space="preserve"> servidor posea una falla de tiempo de manera que la respuesta del servidor hacia el cliente sea entregada fuera del intervalo de tiempo </w:t>
+            </w:r>
+            <w:proofErr w:type="spellStart"/>
+            <w:r>
+              <w:t>específicado</w:t>
+            </w:r>
+            <w:proofErr w:type="spellEnd"/>
+            <w:r>
+              <w:t>.</w:t>
             </w:r>
           </w:p>
         </w:tc>
@@ -18560,9 +19220,11 @@
             <w:r>
               <w:t xml:space="preserve">Prioridad: </w:t>
             </w:r>
+            <w:proofErr w:type="spellStart"/>
             <w:r>
               <w:t>Must</w:t>
             </w:r>
+            <w:proofErr w:type="spellEnd"/>
           </w:p>
         </w:tc>
         <w:tc>
@@ -18611,7 +19273,15 @@
           </w:tcPr>
           <w:p>
             <w:r>
-              <w:t>Dado el tópico de fallas, cuando se inicie la app servidor entonces se puede generar la falla de tiempo</w:t>
+              <w:t xml:space="preserve">Dado el tópico de fallas, cuando se inicie la </w:t>
+            </w:r>
+            <w:proofErr w:type="spellStart"/>
+            <w:r>
+              <w:t>app</w:t>
+            </w:r>
+            <w:proofErr w:type="spellEnd"/>
+            <w:r>
+              <w:t xml:space="preserve"> servidor entonces se puede generar la falla de tiempo</w:t>
             </w:r>
             <w:r>
               <w:t xml:space="preserve"> </w:t>
@@ -18700,7 +19370,15 @@
               <w:jc w:val="center"/>
             </w:pPr>
             <w:r>
-              <w:t>Como usuario de la infraestructura quiero la app servidor posea una falla de respuesta de manera que envíe una respuesta incorrecta al cliente luego de haber realizado una petición.</w:t>
+              <w:t xml:space="preserve">Como usuario de la infraestructura quiero la </w:t>
+            </w:r>
+            <w:proofErr w:type="spellStart"/>
+            <w:r>
+              <w:t>app</w:t>
+            </w:r>
+            <w:proofErr w:type="spellEnd"/>
+            <w:r>
+              <w:t xml:space="preserve"> servidor posea una falla de respuesta de manera que envíe una respuesta incorrecta al cliente luego de haber realizado una petición.</w:t>
             </w:r>
           </w:p>
         </w:tc>
@@ -18788,9 +19466,11 @@
             <w:r>
               <w:t xml:space="preserve">Prioridad: </w:t>
             </w:r>
+            <w:proofErr w:type="spellStart"/>
             <w:r>
               <w:t>Must</w:t>
             </w:r>
+            <w:proofErr w:type="spellEnd"/>
           </w:p>
         </w:tc>
         <w:tc>
@@ -18840,7 +19520,15 @@
           <w:p>
             <w:r>
               <w:lastRenderedPageBreak/>
-              <w:t>Dado el tópico de fallas, cuando se inicie la app servidor entonces se puede generar la falla de respuesta</w:t>
+              <w:t xml:space="preserve">Dado el tópico de fallas, cuando se inicie la </w:t>
+            </w:r>
+            <w:proofErr w:type="spellStart"/>
+            <w:r>
+              <w:t>app</w:t>
+            </w:r>
+            <w:proofErr w:type="spellEnd"/>
+            <w:r>
+              <w:t xml:space="preserve"> servidor entonces se puede generar la falla de respuesta</w:t>
             </w:r>
           </w:p>
         </w:tc>
@@ -18898,8 +19586,13 @@
               <w:t xml:space="preserve"> </w:t>
             </w:r>
             <w:r>
-              <w:t>Tipo de fallas_cliente</w:t>
-            </w:r>
+              <w:t xml:space="preserve">Tipo de </w:t>
+            </w:r>
+            <w:proofErr w:type="spellStart"/>
+            <w:r>
+              <w:t>fallas_cliente</w:t>
+            </w:r>
+            <w:proofErr w:type="spellEnd"/>
           </w:p>
         </w:tc>
       </w:tr>
@@ -18926,7 +19619,15 @@
               <w:jc w:val="center"/>
             </w:pPr>
             <w:r>
-              <w:t xml:space="preserve">Como usuario de la infraestructura quiero que exista una app cliente que permita </w:t>
+              <w:t xml:space="preserve">Como usuario de la infraestructura quiero que exista una </w:t>
+            </w:r>
+            <w:proofErr w:type="spellStart"/>
+            <w:r>
+              <w:t>app</w:t>
+            </w:r>
+            <w:proofErr w:type="spellEnd"/>
+            <w:r>
+              <w:t xml:space="preserve"> cliente que permita </w:t>
             </w:r>
             <w:r>
               <w:t>conectarse</w:t>
@@ -18941,8 +19642,13 @@
               <w:t>l</w:t>
             </w:r>
             <w:r>
-              <w:t>a app</w:t>
-            </w:r>
+              <w:t xml:space="preserve">a </w:t>
+            </w:r>
+            <w:proofErr w:type="spellStart"/>
+            <w:r>
+              <w:t>app</w:t>
+            </w:r>
+            <w:proofErr w:type="spellEnd"/>
             <w:r>
               <w:t xml:space="preserve"> servidor de manera que se puedan observar los diferentes tipos de fallas.</w:t>
             </w:r>
@@ -19074,7 +19780,23 @@
           </w:tcPr>
           <w:p>
             <w:r>
-              <w:t>Dado el tópico de fallas, cuando se inicie la app cliente entonces se pueden enviar mensajes a la app servidor para que ejecute las diferentes fallas.</w:t>
+              <w:t xml:space="preserve">Dado el tópico de fallas, cuando se inicie la </w:t>
+            </w:r>
+            <w:proofErr w:type="spellStart"/>
+            <w:r>
+              <w:t>app</w:t>
+            </w:r>
+            <w:proofErr w:type="spellEnd"/>
+            <w:r>
+              <w:t xml:space="preserve"> cliente entonces se pueden enviar mensajes a la </w:t>
+            </w:r>
+            <w:proofErr w:type="spellStart"/>
+            <w:r>
+              <w:t>app</w:t>
+            </w:r>
+            <w:proofErr w:type="spellEnd"/>
+            <w:r>
+              <w:t xml:space="preserve"> servidor para que ejecute las diferentes fallas.</w:t>
             </w:r>
           </w:p>
         </w:tc>
@@ -19204,7 +19926,15 @@
               <w:t>Como usuario de la infraestructura quiero que exista una aplicación que envíe su id a cada nodo a</w:t>
             </w:r>
             <w:r>
-              <w:t>ctivo y permita  recibir los ids de los demás nodos de manera que se puedan almacenar</w:t>
+              <w:t xml:space="preserve">ctivo y permita  recibir los </w:t>
+            </w:r>
+            <w:proofErr w:type="spellStart"/>
+            <w:r>
+              <w:t>ids</w:t>
+            </w:r>
+            <w:proofErr w:type="spellEnd"/>
+            <w:r>
+              <w:t xml:space="preserve"> de los demás nodos de manera que se puedan almacenar</w:t>
             </w:r>
             <w:r>
               <w:t xml:space="preserve"> en un vector</w:t>
@@ -19298,9 +20028,11 @@
             <w:r>
               <w:t xml:space="preserve">Prioridad: </w:t>
             </w:r>
+            <w:proofErr w:type="spellStart"/>
             <w:r>
               <w:t>Must</w:t>
             </w:r>
+            <w:proofErr w:type="spellEnd"/>
           </w:p>
         </w:tc>
         <w:tc>
@@ -19349,7 +20081,15 @@
           </w:tcPr>
           <w:p>
             <w:r>
-              <w:t>Dado el tópico de fallas bizantinas, cuando se inicia la aplicación entonces se envía el id a los nodos del sistema y se reciben sus ids para almacenarse en el vector local.</w:t>
+              <w:t xml:space="preserve">Dado el tópico de fallas bizantinas, cuando se inicia la aplicación entonces se envía el id a los nodos del sistema y se reciben sus </w:t>
+            </w:r>
+            <w:proofErr w:type="spellStart"/>
+            <w:r>
+              <w:t>ids</w:t>
+            </w:r>
+            <w:proofErr w:type="spellEnd"/>
+            <w:r>
+              <w:t xml:space="preserve"> para almacenarse en el vector local.</w:t>
             </w:r>
             <w:r>
               <w:t xml:space="preserve"> </w:t>
@@ -19538,9 +20278,11 @@
             <w:r>
               <w:t xml:space="preserve">Prioridad: </w:t>
             </w:r>
+            <w:proofErr w:type="spellStart"/>
             <w:r>
               <w:t>Must</w:t>
             </w:r>
+            <w:proofErr w:type="spellEnd"/>
           </w:p>
         </w:tc>
         <w:tc>
@@ -19589,8 +20331,13 @@
           </w:tcPr>
           <w:p>
             <w:r>
-              <w:t>Dada la aplicación, cuando se  envíen y reciban los vectores entonces se compara cada casilla y se coloca el valor más repetido, en caso contrario se coloca Unknown</w:t>
-            </w:r>
+              <w:t xml:space="preserve">Dada la aplicación, cuando se  envíen y reciban los vectores entonces se compara cada casilla y se coloca el valor más repetido, en caso contrario se coloca </w:t>
+            </w:r>
+            <w:proofErr w:type="spellStart"/>
+            <w:r>
+              <w:t>Unknown</w:t>
+            </w:r>
+            <w:proofErr w:type="spellEnd"/>
             <w:r>
               <w:t xml:space="preserve"> </w:t>
             </w:r>
@@ -19817,9 +20564,11 @@
             <w:r>
               <w:t xml:space="preserve">Prioridad: </w:t>
             </w:r>
+            <w:proofErr w:type="spellStart"/>
             <w:r>
               <w:t>Must</w:t>
             </w:r>
+            <w:proofErr w:type="spellEnd"/>
           </w:p>
         </w:tc>
         <w:tc>
@@ -20075,9 +20824,11 @@
             <w:r>
               <w:t xml:space="preserve">Prioridad: </w:t>
             </w:r>
+            <w:proofErr w:type="spellStart"/>
             <w:r>
               <w:t>Must</w:t>
             </w:r>
+            <w:proofErr w:type="spellEnd"/>
           </w:p>
         </w:tc>
         <w:tc>
@@ -20355,9 +21106,11 @@
             <w:r>
               <w:t xml:space="preserve">Prioridad: </w:t>
             </w:r>
+            <w:proofErr w:type="spellStart"/>
             <w:r>
               <w:t>Must</w:t>
             </w:r>
+            <w:proofErr w:type="spellEnd"/>
           </w:p>
         </w:tc>
         <w:tc>
@@ -20604,9 +21357,11 @@
             <w:r>
               <w:t xml:space="preserve">Prioridad: </w:t>
             </w:r>
+            <w:proofErr w:type="spellStart"/>
             <w:r>
               <w:t>Must</w:t>
             </w:r>
+            <w:proofErr w:type="spellEnd"/>
           </w:p>
         </w:tc>
         <w:tc>
@@ -20867,9 +21622,11 @@
             <w:r>
               <w:t xml:space="preserve">Prioridad: </w:t>
             </w:r>
+            <w:proofErr w:type="spellStart"/>
             <w:r>
               <w:t>Must</w:t>
             </w:r>
+            <w:proofErr w:type="spellEnd"/>
           </w:p>
         </w:tc>
         <w:tc>
@@ -21113,9 +21870,11 @@
             <w:r>
               <w:t xml:space="preserve">Prioridad: </w:t>
             </w:r>
+            <w:proofErr w:type="spellStart"/>
             <w:r>
               <w:t>Must</w:t>
             </w:r>
+            <w:proofErr w:type="spellEnd"/>
           </w:p>
         </w:tc>
         <w:tc>
@@ -21199,13 +21958,47 @@
           <w:b/>
         </w:rPr>
       </w:pPr>
+      <w:proofErr w:type="spellStart"/>
       <w:r>
         <w:rPr>
           <w:rFonts w:ascii="Arial" w:hAnsi="Arial"/>
           <w:b/>
         </w:rPr>
-        <w:t>Domain name system</w:t>
+        <w:t>Domain</w:t>
       </w:r>
+      <w:proofErr w:type="spellEnd"/>
+      <w:r>
+        <w:rPr>
+          <w:rFonts w:ascii="Arial" w:hAnsi="Arial"/>
+          <w:b/>
+        </w:rPr>
+        <w:t xml:space="preserve"> </w:t>
+      </w:r>
+      <w:proofErr w:type="spellStart"/>
+      <w:r>
+        <w:rPr>
+          <w:rFonts w:ascii="Arial" w:hAnsi="Arial"/>
+          <w:b/>
+        </w:rPr>
+        <w:t>name</w:t>
+      </w:r>
+      <w:proofErr w:type="spellEnd"/>
+      <w:r>
+        <w:rPr>
+          <w:rFonts w:ascii="Arial" w:hAnsi="Arial"/>
+          <w:b/>
+        </w:rPr>
+        <w:t xml:space="preserve"> </w:t>
+      </w:r>
+      <w:proofErr w:type="spellStart"/>
+      <w:r>
+        <w:rPr>
+          <w:rFonts w:ascii="Arial" w:hAnsi="Arial"/>
+          <w:b/>
+        </w:rPr>
+        <w:t>system</w:t>
+      </w:r>
+      <w:proofErr w:type="spellEnd"/>
       <w:r>
         <w:rPr>
           <w:rFonts w:ascii="Arial" w:hAnsi="Arial"/>
@@ -21302,7 +22095,15 @@
               <w:t>aplicación</w:t>
             </w:r>
             <w:r>
-              <w:t xml:space="preserve"> servidor que contenga un conjunto de dominios asociados a direcciones ip de manera que puedan ser consultados por los clientes.</w:t>
+              <w:t xml:space="preserve"> servidor que contenga un conjunto de dominios asociados a direcciones </w:t>
+            </w:r>
+            <w:proofErr w:type="spellStart"/>
+            <w:r>
+              <w:t>ip</w:t>
+            </w:r>
+            <w:proofErr w:type="spellEnd"/>
+            <w:r>
+              <w:t xml:space="preserve"> de manera que puedan ser consultados por los clientes.</w:t>
             </w:r>
           </w:p>
         </w:tc>
@@ -21390,9 +22191,11 @@
             <w:r>
               <w:t xml:space="preserve">Prioridad: </w:t>
             </w:r>
+            <w:proofErr w:type="spellStart"/>
             <w:r>
               <w:t>Must</w:t>
             </w:r>
+            <w:proofErr w:type="spellEnd"/>
           </w:p>
         </w:tc>
         <w:tc>
@@ -21441,7 +22244,15 @@
           </w:tcPr>
           <w:p>
             <w:r>
-              <w:t>Dado el tópico de DNS, cuando se ejecute la aplicación servidor entonces se pueden consultar la dirección ip dado un dominio por el cliente.</w:t>
+              <w:t xml:space="preserve">Dado el tópico de DNS, cuando se ejecute la aplicación servidor entonces se pueden consultar la dirección </w:t>
+            </w:r>
+            <w:proofErr w:type="spellStart"/>
+            <w:r>
+              <w:t>ip</w:t>
+            </w:r>
+            <w:proofErr w:type="spellEnd"/>
+            <w:r>
+              <w:t xml:space="preserve"> dado un dominio por el cliente.</w:t>
             </w:r>
           </w:p>
         </w:tc>
@@ -21538,7 +22349,15 @@
               <w:t xml:space="preserve"> cliente que permita enviar un dominio hacia el servidor </w:t>
             </w:r>
             <w:r>
-              <w:t>de manera que pueda recibir el ip asociado a dominio enviado.</w:t>
+              <w:t xml:space="preserve">de manera que pueda recibir el </w:t>
+            </w:r>
+            <w:proofErr w:type="spellStart"/>
+            <w:r>
+              <w:t>ip</w:t>
+            </w:r>
+            <w:proofErr w:type="spellEnd"/>
+            <w:r>
+              <w:t xml:space="preserve"> asociado a dominio enviado.</w:t>
             </w:r>
           </w:p>
         </w:tc>
@@ -21626,9 +22445,11 @@
             <w:r>
               <w:t xml:space="preserve">Prioridad: </w:t>
             </w:r>
+            <w:proofErr w:type="spellStart"/>
             <w:r>
               <w:t>Must</w:t>
             </w:r>
+            <w:proofErr w:type="spellEnd"/>
           </w:p>
         </w:tc>
         <w:tc>
@@ -21695,7 +22516,15 @@
               <w:t>se espera</w:t>
             </w:r>
             <w:r>
-              <w:t xml:space="preserve"> por el ip asociado a ese dominio por parte del servidor.</w:t>
+              <w:t xml:space="preserve"> por el </w:t>
+            </w:r>
+            <w:proofErr w:type="spellStart"/>
+            <w:r>
+              <w:t>ip</w:t>
+            </w:r>
+            <w:proofErr w:type="spellEnd"/>
+            <w:r>
+              <w:t xml:space="preserve"> asociado a ese dominio por parte del servidor.</w:t>
             </w:r>
           </w:p>
         </w:tc>
@@ -21913,9 +22742,11 @@
             <w:r>
               <w:t xml:space="preserve">Prioridad: </w:t>
             </w:r>
+            <w:proofErr w:type="spellStart"/>
             <w:r>
               <w:t>Must</w:t>
             </w:r>
+            <w:proofErr w:type="spellEnd"/>
           </w:p>
         </w:tc>
         <w:tc>
@@ -22147,9 +22978,11 @@
             <w:r>
               <w:t xml:space="preserve">Prioridad: </w:t>
             </w:r>
+            <w:proofErr w:type="spellStart"/>
             <w:r>
               <w:t>Must</w:t>
             </w:r>
+            <w:proofErr w:type="spellEnd"/>
           </w:p>
         </w:tc>
         <w:tc>
@@ -22245,7 +23078,23 @@
           <w:rFonts w:ascii="Arial" w:hAnsi="Arial"/>
           <w:b/>
         </w:rPr>
-        <w:t>Enterprise Java Beans (EJB)</w:t>
+        <w:t xml:space="preserve">Enterprise Java </w:t>
+      </w:r>
+      <w:proofErr w:type="spellStart"/>
+      <w:r>
+        <w:rPr>
+          <w:rFonts w:ascii="Arial" w:hAnsi="Arial"/>
+          <w:b/>
+        </w:rPr>
+        <w:t>Beans</w:t>
+      </w:r>
+      <w:proofErr w:type="spellEnd"/>
+      <w:r>
+        <w:rPr>
+          <w:rFonts w:ascii="Arial" w:hAnsi="Arial"/>
+          <w:b/>
+        </w:rPr>
+        <w:t xml:space="preserve"> (EJB)</w:t>
       </w:r>
     </w:p>
     <w:p>
@@ -22301,9 +23150,11 @@
             <w:r>
               <w:t xml:space="preserve"> </w:t>
             </w:r>
+            <w:proofErr w:type="spellStart"/>
             <w:r>
               <w:t>EJB_Servidor</w:t>
             </w:r>
+            <w:proofErr w:type="spellEnd"/>
           </w:p>
         </w:tc>
       </w:tr>
@@ -22333,7 +23184,39 @@
               <w:t>Como usuario de la infraestructura quiero</w:t>
             </w:r>
             <w:r>
-              <w:t xml:space="preserve"> exista una app servidor que contenga el bean de sesión con estado (statesful) y sin estado (stateless) de manera que pueda ser utilizado por el cliente y </w:t>
+              <w:t xml:space="preserve"> exista una </w:t>
+            </w:r>
+            <w:proofErr w:type="spellStart"/>
+            <w:r>
+              <w:t>app</w:t>
+            </w:r>
+            <w:proofErr w:type="spellEnd"/>
+            <w:r>
+              <w:t xml:space="preserve"> servidor que contenga el </w:t>
+            </w:r>
+            <w:proofErr w:type="spellStart"/>
+            <w:r>
+              <w:t>bean</w:t>
+            </w:r>
+            <w:proofErr w:type="spellEnd"/>
+            <w:r>
+              <w:t xml:space="preserve"> de sesión con estado (</w:t>
+            </w:r>
+            <w:proofErr w:type="spellStart"/>
+            <w:r>
+              <w:t>statesful</w:t>
+            </w:r>
+            <w:proofErr w:type="spellEnd"/>
+            <w:r>
+              <w:t>) y sin estado (</w:t>
+            </w:r>
+            <w:proofErr w:type="spellStart"/>
+            <w:r>
+              <w:t>stateless</w:t>
+            </w:r>
+            <w:proofErr w:type="spellEnd"/>
+            <w:r>
+              <w:t xml:space="preserve">) de manera que pueda ser utilizado por el cliente y </w:t>
             </w:r>
             <w:r>
               <w:t>comprobar</w:t>
@@ -22427,9 +23310,11 @@
             <w:r>
               <w:t xml:space="preserve">Prioridad: </w:t>
             </w:r>
+            <w:proofErr w:type="spellStart"/>
             <w:r>
               <w:t>Must</w:t>
             </w:r>
+            <w:proofErr w:type="spellEnd"/>
           </w:p>
         </w:tc>
         <w:tc>
@@ -22484,7 +23369,15 @@
               <w:t xml:space="preserve">Dado el tópico de EJB, cuando se ejecute la aplicación servidor entonces se </w:t>
             </w:r>
             <w:r>
-              <w:t>pueden utilizar ambos beans para comprobar las diferencias.</w:t>
+              <w:t xml:space="preserve">pueden utilizar ambos </w:t>
+            </w:r>
+            <w:proofErr w:type="spellStart"/>
+            <w:r>
+              <w:t>beans</w:t>
+            </w:r>
+            <w:proofErr w:type="spellEnd"/>
+            <w:r>
+              <w:t xml:space="preserve"> para comprobar las diferencias.</w:t>
             </w:r>
           </w:p>
           <w:p>
@@ -22548,9 +23441,11 @@
             <w:r>
               <w:t xml:space="preserve"> </w:t>
             </w:r>
+            <w:proofErr w:type="spellStart"/>
             <w:r>
               <w:t>EJB_Cliente</w:t>
             </w:r>
+            <w:proofErr w:type="spellEnd"/>
           </w:p>
         </w:tc>
       </w:tr>
@@ -22577,13 +23472,29 @@
               <w:jc w:val="center"/>
             </w:pPr>
             <w:r>
-              <w:t>Como usuario de la infraestructura quiero que exista una app cliente que permita acceder a los EJB almacenados en el servidor de manera que se pueda comp</w:t>
+              <w:t xml:space="preserve">Como usuario de la infraestructura quiero que exista una </w:t>
+            </w:r>
+            <w:proofErr w:type="spellStart"/>
+            <w:r>
+              <w:t>app</w:t>
+            </w:r>
+            <w:proofErr w:type="spellEnd"/>
+            <w:r>
+              <w:t xml:space="preserve"> cliente que permita acceder a los EJB almacenados en el servidor de manera que se pueda comp</w:t>
             </w:r>
             <w:r>
               <w:t>a</w:t>
             </w:r>
             <w:r>
-              <w:t>rar ambos beans.</w:t>
+              <w:t xml:space="preserve">rar ambos </w:t>
+            </w:r>
+            <w:proofErr w:type="spellStart"/>
+            <w:r>
+              <w:t>beans</w:t>
+            </w:r>
+            <w:proofErr w:type="spellEnd"/>
+            <w:r>
+              <w:t>.</w:t>
             </w:r>
           </w:p>
         </w:tc>
@@ -22671,9 +23582,11 @@
             <w:r>
               <w:t xml:space="preserve">Prioridad: </w:t>
             </w:r>
+            <w:proofErr w:type="spellStart"/>
             <w:r>
               <w:t>Must</w:t>
             </w:r>
+            <w:proofErr w:type="spellEnd"/>
           </w:p>
         </w:tc>
         <w:tc>
@@ -22948,9 +23861,11 @@
             <w:r>
               <w:t xml:space="preserve">Prioridad: </w:t>
             </w:r>
+            <w:proofErr w:type="spellStart"/>
             <w:r>
               <w:t>Must</w:t>
             </w:r>
+            <w:proofErr w:type="spellEnd"/>
           </w:p>
         </w:tc>
         <w:tc>
@@ -23199,9 +24114,11 @@
             <w:r>
               <w:t xml:space="preserve">Prioridad: </w:t>
             </w:r>
+            <w:proofErr w:type="spellStart"/>
             <w:r>
               <w:t>Must</w:t>
             </w:r>
+            <w:proofErr w:type="spellEnd"/>
           </w:p>
         </w:tc>
         <w:tc>
@@ -23339,9 +24256,11 @@
             <w:r>
               <w:t xml:space="preserve"> </w:t>
             </w:r>
+            <w:proofErr w:type="spellStart"/>
             <w:r>
               <w:t>REST_Server</w:t>
             </w:r>
+            <w:proofErr w:type="spellEnd"/>
           </w:p>
         </w:tc>
       </w:tr>
@@ -23371,7 +24290,15 @@
               <w:t>Como usuario de la infraestructura quiero</w:t>
             </w:r>
             <w:r>
-              <w:t xml:space="preserve"> que exista una app servidor que permita contener el servicio REST de manera que pueda ser consultado por los clientes.</w:t>
+              <w:t xml:space="preserve"> que exista una </w:t>
+            </w:r>
+            <w:proofErr w:type="spellStart"/>
+            <w:r>
+              <w:t>app</w:t>
+            </w:r>
+            <w:proofErr w:type="spellEnd"/>
+            <w:r>
+              <w:t xml:space="preserve"> servidor que permita contener el servicio REST de manera que pueda ser consultado por los clientes.</w:t>
             </w:r>
           </w:p>
         </w:tc>
@@ -23459,9 +24386,11 @@
             <w:r>
               <w:t xml:space="preserve">Prioridad: </w:t>
             </w:r>
+            <w:proofErr w:type="spellStart"/>
             <w:r>
               <w:t>Must</w:t>
             </w:r>
+            <w:proofErr w:type="spellEnd"/>
           </w:p>
         </w:tc>
         <w:tc>
@@ -23572,9 +24501,11 @@
             <w:r>
               <w:t xml:space="preserve"> </w:t>
             </w:r>
+            <w:proofErr w:type="spellStart"/>
             <w:r>
               <w:t>REST_Cliente</w:t>
             </w:r>
+            <w:proofErr w:type="spellEnd"/>
           </w:p>
         </w:tc>
       </w:tr>
@@ -23604,7 +24535,15 @@
               <w:t>Como usuario de la infraestructura quiero</w:t>
             </w:r>
             <w:r>
-              <w:t xml:space="preserve"> que exista un app cliente que permita consultar el servicio a travé</w:t>
+              <w:t xml:space="preserve"> que exista un </w:t>
+            </w:r>
+            <w:proofErr w:type="spellStart"/>
+            <w:r>
+              <w:t>app</w:t>
+            </w:r>
+            <w:proofErr w:type="spellEnd"/>
+            <w:r>
+              <w:t xml:space="preserve"> cliente que permita consultar el servicio a travé</w:t>
             </w:r>
             <w:r>
               <w:t>s de una URL de manera que se pueda obtener la información correspondiente.</w:t>
@@ -23696,9 +24635,11 @@
             <w:r>
               <w:t xml:space="preserve">Prioridad: </w:t>
             </w:r>
+            <w:proofErr w:type="spellStart"/>
             <w:r>
               <w:t>Must</w:t>
             </w:r>
+            <w:proofErr w:type="spellEnd"/>
           </w:p>
         </w:tc>
         <w:tc>

</xml_diff>